<commit_message>
Modificar el spriny 1 del archivo Producto.docx
</commit_message>
<xml_diff>
--- a/Documentos/Producto.docx
+++ b/Documentos/Producto.docx
@@ -105,20 +105,25 @@
         </w:rPr>
       </w:pPr>
       <w:r>
-        <w:rPr/>
-      </w:r>
-    </w:p>
-    <w:p>
-      <w:pPr>
-        <w:pStyle w:val="Normal"/>
-        <w:bidi w:val="0"/>
-        <w:jc w:val="both"/>
-        <w:rPr/>
-      </w:pPr>
-      <w:r>
         <w:rPr>
           <w:b/>
           <w:bCs/>
+          <w:sz w:val="36"/>
+          <w:szCs w:val="36"/>
+        </w:rPr>
+      </w:r>
+    </w:p>
+    <w:p>
+      <w:pPr>
+        <w:pStyle w:val="Normal"/>
+        <w:bidi w:val="0"/>
+        <w:jc w:val="both"/>
+        <w:rPr/>
+      </w:pPr>
+      <w:r>
+        <w:rPr>
+          <w:b/>
+          <w:bCs/>
         </w:rPr>
         <w:t>Integrantes:</w:t>
       </w:r>
@@ -136,7 +141,7 @@
           <w:numId w:val="1"/>
         </w:numPr>
         <w:suppressAutoHyphens w:val="true"/>
-        <w:overflowPunct w:val="true"/>
+        <w:overflowPunct w:val="false"/>
         <w:bidi w:val="0"/>
         <w:spacing w:before="0" w:after="0"/>
         <w:ind w:left="2154" w:right="0" w:hanging="340"/>
@@ -171,7 +176,7 @@
           <w:numId w:val="1"/>
         </w:numPr>
         <w:suppressAutoHyphens w:val="true"/>
-        <w:overflowPunct w:val="true"/>
+        <w:overflowPunct w:val="false"/>
         <w:bidi w:val="0"/>
         <w:spacing w:before="0" w:after="0"/>
         <w:ind w:left="2154" w:right="0" w:hanging="340"/>
@@ -207,7 +212,7 @@
           <w:numId w:val="1"/>
         </w:numPr>
         <w:suppressAutoHyphens w:val="true"/>
-        <w:overflowPunct w:val="true"/>
+        <w:overflowPunct w:val="false"/>
         <w:bidi w:val="0"/>
         <w:spacing w:before="0" w:after="0"/>
         <w:ind w:left="2154" w:right="0" w:hanging="340"/>
@@ -244,11 +249,11 @@
           <w:numId w:val="1"/>
         </w:numPr>
         <w:tabs>
-          <w:tab w:val="clear" w:pos="709"/>
+          <w:tab w:val="clear" w:pos="720"/>
           <w:tab w:val="left" w:pos="2160" w:leader="none"/>
         </w:tabs>
         <w:suppressAutoHyphens w:val="true"/>
-        <w:overflowPunct w:val="true"/>
+        <w:overflowPunct w:val="false"/>
         <w:bidi w:val="0"/>
         <w:spacing w:before="0" w:after="0"/>
         <w:ind w:left="2154" w:right="0" w:hanging="340"/>
@@ -284,7 +289,7 @@
           <w:numId w:val="1"/>
         </w:numPr>
         <w:suppressAutoHyphens w:val="true"/>
-        <w:overflowPunct w:val="true"/>
+        <w:overflowPunct w:val="false"/>
         <w:bidi w:val="0"/>
         <w:spacing w:before="0" w:after="0"/>
         <w:ind w:left="2154" w:right="0" w:hanging="340"/>
@@ -389,7 +394,7 @@
         <w:pStyle w:val="Normal"/>
         <w:widowControl/>
         <w:suppressAutoHyphens w:val="true"/>
-        <w:overflowPunct w:val="true"/>
+        <w:overflowPunct w:val="false"/>
         <w:bidi w:val="0"/>
         <w:spacing w:before="0" w:after="0"/>
         <w:ind w:left="1417" w:right="0" w:hanging="1417"/>
@@ -436,7 +441,7 @@
         <w:pStyle w:val="Normal"/>
         <w:widowControl/>
         <w:suppressAutoHyphens w:val="true"/>
-        <w:overflowPunct w:val="true"/>
+        <w:overflowPunct w:val="false"/>
         <w:bidi w:val="0"/>
         <w:spacing w:before="0" w:after="0"/>
         <w:ind w:left="1417" w:right="0" w:hanging="1417"/>
@@ -472,12 +477,12 @@
         <w:pStyle w:val="Normal"/>
         <w:widowControl/>
         <w:tabs>
-          <w:tab w:val="clear" w:pos="709"/>
+          <w:tab w:val="clear" w:pos="720"/>
           <w:tab w:val="left" w:pos="1020" w:leader="none"/>
           <w:tab w:val="left" w:pos="1410" w:leader="none"/>
         </w:tabs>
         <w:suppressAutoHyphens w:val="true"/>
-        <w:overflowPunct w:val="true"/>
+        <w:overflowPunct w:val="false"/>
         <w:bidi w:val="0"/>
         <w:spacing w:before="0" w:after="0"/>
         <w:ind w:left="1417" w:right="0" w:hanging="624"/>
@@ -554,12 +559,12 @@
           <w:numId w:val="2"/>
         </w:numPr>
         <w:tabs>
-          <w:tab w:val="clear" w:pos="709"/>
+          <w:tab w:val="clear" w:pos="720"/>
           <w:tab w:val="left" w:pos="1530" w:leader="none"/>
           <w:tab w:val="left" w:pos="1755" w:leader="none"/>
         </w:tabs>
         <w:suppressAutoHyphens w:val="true"/>
-        <w:overflowPunct w:val="true"/>
+        <w:overflowPunct w:val="false"/>
         <w:bidi w:val="0"/>
         <w:spacing w:before="0" w:after="0"/>
         <w:ind w:left="1871" w:right="0" w:hanging="340"/>
@@ -586,12 +591,12 @@
           <w:numId w:val="2"/>
         </w:numPr>
         <w:tabs>
-          <w:tab w:val="clear" w:pos="709"/>
+          <w:tab w:val="clear" w:pos="720"/>
           <w:tab w:val="left" w:pos="1530" w:leader="none"/>
           <w:tab w:val="left" w:pos="1755" w:leader="none"/>
         </w:tabs>
         <w:suppressAutoHyphens w:val="true"/>
-        <w:overflowPunct w:val="true"/>
+        <w:overflowPunct w:val="false"/>
         <w:bidi w:val="0"/>
         <w:spacing w:before="0" w:after="0"/>
         <w:ind w:left="1871" w:right="0" w:hanging="340"/>
@@ -618,12 +623,12 @@
           <w:numId w:val="2"/>
         </w:numPr>
         <w:tabs>
-          <w:tab w:val="clear" w:pos="709"/>
+          <w:tab w:val="clear" w:pos="720"/>
           <w:tab w:val="left" w:pos="1530" w:leader="none"/>
           <w:tab w:val="left" w:pos="1755" w:leader="none"/>
         </w:tabs>
         <w:suppressAutoHyphens w:val="true"/>
-        <w:overflowPunct w:val="true"/>
+        <w:overflowPunct w:val="false"/>
         <w:bidi w:val="0"/>
         <w:spacing w:before="0" w:after="0"/>
         <w:ind w:left="1871" w:right="0" w:hanging="340"/>
@@ -650,12 +655,12 @@
           <w:numId w:val="2"/>
         </w:numPr>
         <w:tabs>
-          <w:tab w:val="clear" w:pos="709"/>
+          <w:tab w:val="clear" w:pos="720"/>
           <w:tab w:val="left" w:pos="1530" w:leader="none"/>
           <w:tab w:val="left" w:pos="1755" w:leader="none"/>
         </w:tabs>
         <w:suppressAutoHyphens w:val="true"/>
-        <w:overflowPunct w:val="true"/>
+        <w:overflowPunct w:val="false"/>
         <w:bidi w:val="0"/>
         <w:spacing w:before="0" w:after="0"/>
         <w:ind w:left="1871" w:right="0" w:hanging="340"/>
@@ -682,12 +687,12 @@
           <w:numId w:val="2"/>
         </w:numPr>
         <w:tabs>
-          <w:tab w:val="clear" w:pos="709"/>
+          <w:tab w:val="clear" w:pos="720"/>
           <w:tab w:val="left" w:pos="1530" w:leader="none"/>
           <w:tab w:val="left" w:pos="1755" w:leader="none"/>
         </w:tabs>
         <w:suppressAutoHyphens w:val="true"/>
-        <w:overflowPunct w:val="true"/>
+        <w:overflowPunct w:val="false"/>
         <w:bidi w:val="0"/>
         <w:spacing w:before="0" w:after="0"/>
         <w:ind w:left="1871" w:right="0" w:hanging="340"/>
@@ -714,12 +719,12 @@
           <w:numId w:val="2"/>
         </w:numPr>
         <w:tabs>
-          <w:tab w:val="clear" w:pos="709"/>
+          <w:tab w:val="clear" w:pos="720"/>
           <w:tab w:val="left" w:pos="1530" w:leader="none"/>
           <w:tab w:val="left" w:pos="1755" w:leader="none"/>
         </w:tabs>
         <w:suppressAutoHyphens w:val="true"/>
-        <w:overflowPunct w:val="true"/>
+        <w:overflowPunct w:val="false"/>
         <w:bidi w:val="0"/>
         <w:spacing w:before="0" w:after="0"/>
         <w:ind w:left="1871" w:right="0" w:hanging="340"/>
@@ -824,27 +829,30 @@
         </w:rPr>
       </w:pPr>
       <w:r>
-        <w:rPr/>
-      </w:r>
-    </w:p>
-    <w:p>
-      <w:pPr>
-        <w:pStyle w:val="Normal"/>
-        <w:bidi w:val="0"/>
-        <w:jc w:val="both"/>
-        <w:rPr>
-          <w:b w:val="false"/>
-          <w:b w:val="false"/>
-          <w:bCs w:val="false"/>
-          <w:i w:val="false"/>
-          <w:i w:val="false"/>
-          <w:iCs w:val="false"/>
-        </w:rPr>
-      </w:pPr>
-      <w:r>
         <w:rPr>
           <w:b/>
           <w:bCs/>
+        </w:rPr>
+      </w:r>
+    </w:p>
+    <w:p>
+      <w:pPr>
+        <w:pStyle w:val="Normal"/>
+        <w:bidi w:val="0"/>
+        <w:jc w:val="both"/>
+        <w:rPr>
+          <w:b w:val="false"/>
+          <w:b w:val="false"/>
+          <w:bCs w:val="false"/>
+          <w:i w:val="false"/>
+          <w:i w:val="false"/>
+          <w:iCs w:val="false"/>
+        </w:rPr>
+      </w:pPr>
+      <w:r>
+        <w:rPr>
+          <w:b/>
+          <w:bCs/>
           <w:i w:val="false"/>
           <w:iCs w:val="false"/>
         </w:rPr>
@@ -882,26 +890,14 @@
     <w:p>
       <w:pPr>
         <w:pStyle w:val="Normal"/>
-        <w:bidi w:val="0"/>
-        <w:jc w:val="both"/>
-        <w:rPr>
-          <w:b w:val="false"/>
-          <w:b w:val="false"/>
-          <w:bCs w:val="false"/>
-          <w:i w:val="false"/>
-          <w:i w:val="false"/>
-          <w:iCs w:val="false"/>
-        </w:rPr>
-      </w:pPr>
-      <w:r>
-        <w:rPr>
-          <w:b w:val="false"/>
-          <w:bCs w:val="false"/>
-          <w:i w:val="false"/>
-          <w:iCs w:val="false"/>
-        </w:rPr>
-        <w:t xml:space="preserve">    • </w:t>
-      </w:r>
+        <w:numPr>
+          <w:ilvl w:val="0"/>
+          <w:numId w:val="14"/>
+        </w:numPr>
+        <w:bidi w:val="0"/>
+        <w:jc w:val="both"/>
+        <w:rPr/>
+      </w:pPr>
       <w:r>
         <w:rPr>
           <w:b w:val="false"/>
@@ -915,26 +911,14 @@
     <w:p>
       <w:pPr>
         <w:pStyle w:val="Normal"/>
-        <w:bidi w:val="0"/>
-        <w:jc w:val="both"/>
-        <w:rPr>
-          <w:b w:val="false"/>
-          <w:b w:val="false"/>
-          <w:bCs w:val="false"/>
-          <w:i w:val="false"/>
-          <w:i w:val="false"/>
-          <w:iCs w:val="false"/>
-        </w:rPr>
-      </w:pPr>
-      <w:r>
-        <w:rPr>
-          <w:b w:val="false"/>
-          <w:bCs w:val="false"/>
-          <w:i w:val="false"/>
-          <w:iCs w:val="false"/>
-        </w:rPr>
-        <w:t xml:space="preserve">    • </w:t>
-      </w:r>
+        <w:numPr>
+          <w:ilvl w:val="0"/>
+          <w:numId w:val="14"/>
+        </w:numPr>
+        <w:bidi w:val="0"/>
+        <w:jc w:val="both"/>
+        <w:rPr/>
+      </w:pPr>
       <w:r>
         <w:rPr>
           <w:b w:val="false"/>
@@ -948,100 +932,17 @@
     <w:p>
       <w:pPr>
         <w:pStyle w:val="Normal"/>
-        <w:bidi w:val="0"/>
-        <w:jc w:val="both"/>
-        <w:rPr>
-          <w:b w:val="false"/>
-          <w:b w:val="false"/>
-          <w:bCs w:val="false"/>
-          <w:i w:val="false"/>
-          <w:i w:val="false"/>
-          <w:iCs w:val="false"/>
-        </w:rPr>
-      </w:pPr>
-      <w:r>
-        <w:rPr>
-          <w:b w:val="false"/>
-          <w:bCs w:val="false"/>
-          <w:i w:val="false"/>
-          <w:iCs w:val="false"/>
-        </w:rPr>
-        <w:t xml:space="preserve">    • </w:t>
-      </w:r>
-      <w:r>
-        <w:rPr>
-          <w:b w:val="false"/>
-          <w:bCs w:val="false"/>
-          <w:i w:val="false"/>
-          <w:iCs w:val="false"/>
-        </w:rPr>
-        <w:t>Creación de los diagramas de casos de usos</w:t>
-      </w:r>
-    </w:p>
-    <w:p>
-      <w:pPr>
-        <w:pStyle w:val="Normal"/>
-        <w:bidi w:val="0"/>
-        <w:jc w:val="both"/>
-        <w:rPr>
-          <w:b w:val="false"/>
-          <w:b w:val="false"/>
-          <w:bCs w:val="false"/>
-          <w:i w:val="false"/>
-          <w:i w:val="false"/>
-          <w:iCs w:val="false"/>
-        </w:rPr>
-      </w:pPr>
-      <w:r>
-        <w:rPr>
-          <w:b w:val="false"/>
-          <w:bCs w:val="false"/>
-          <w:i w:val="false"/>
-          <w:iCs w:val="false"/>
-        </w:rPr>
-        <w:t xml:space="preserve">    • </w:t>
-      </w:r>
-      <w:r>
-        <w:rPr>
-          <w:b w:val="false"/>
-          <w:bCs w:val="false"/>
-          <w:i w:val="false"/>
-          <w:iCs w:val="false"/>
-        </w:rPr>
-        <w:t>Creación de modelo Entidad - Relación</w:t>
-      </w:r>
-    </w:p>
-    <w:p>
-      <w:pPr>
-        <w:pStyle w:val="Normal"/>
-        <w:bidi w:val="0"/>
-        <w:jc w:val="both"/>
-        <w:rPr>
-          <w:b w:val="false"/>
-          <w:b w:val="false"/>
-          <w:bCs w:val="false"/>
-          <w:i w:val="false"/>
-          <w:i w:val="false"/>
-          <w:iCs w:val="false"/>
-        </w:rPr>
-      </w:pPr>
-      <w:r>
-        <w:rPr>
-          <w:b w:val="false"/>
-          <w:bCs w:val="false"/>
-          <w:i w:val="false"/>
-          <w:iCs w:val="false"/>
-        </w:rPr>
-        <w:t xml:space="preserve">    • </w:t>
-      </w:r>
-      <w:r>
-        <w:rPr>
-          <w:b w:val="false"/>
-          <w:bCs w:val="false"/>
-          <w:i w:val="false"/>
-          <w:iCs w:val="false"/>
-        </w:rPr>
-        <w:t>Maquetación de la interfaz gráfica.</w:t>
+        <w:numPr>
+          <w:ilvl w:val="0"/>
+          <w:numId w:val="14"/>
+        </w:numPr>
+        <w:bidi w:val="0"/>
+        <w:jc w:val="both"/>
+        <w:rPr/>
+      </w:pPr>
+      <w:r>
+        <w:rPr/>
+        <w:t>Creación del proyecto en GitLab</w:t>
       </w:r>
     </w:p>
     <w:p>
@@ -1255,14 +1156,7 @@
         </w:numPr>
         <w:bidi w:val="0"/>
         <w:jc w:val="both"/>
-        <w:rPr>
-          <w:b w:val="false"/>
-          <w:b w:val="false"/>
-          <w:bCs w:val="false"/>
-          <w:i w:val="false"/>
-          <w:i w:val="false"/>
-          <w:iCs w:val="false"/>
-        </w:rPr>
+        <w:rPr/>
       </w:pPr>
       <w:r>
         <w:rPr>
@@ -1390,14 +1284,7 @@
         </w:numPr>
         <w:bidi w:val="0"/>
         <w:jc w:val="both"/>
-        <w:rPr>
-          <w:b w:val="false"/>
-          <w:b w:val="false"/>
-          <w:bCs w:val="false"/>
-          <w:i w:val="false"/>
-          <w:i w:val="false"/>
-          <w:iCs w:val="false"/>
-        </w:rPr>
+        <w:rPr/>
       </w:pPr>
       <w:r>
         <w:rPr>
@@ -2021,6 +1908,29 @@
       </w:pPr>
       <w:r>
         <w:rPr>
+          <w:b w:val="false"/>
+          <w:bCs w:val="false"/>
+          <w:i w:val="false"/>
+          <w:iCs w:val="false"/>
+        </w:rPr>
+      </w:r>
+    </w:p>
+    <w:p>
+      <w:pPr>
+        <w:pStyle w:val="Normal"/>
+        <w:bidi w:val="0"/>
+        <w:jc w:val="both"/>
+        <w:rPr>
+          <w:b w:val="false"/>
+          <w:b w:val="false"/>
+          <w:bCs w:val="false"/>
+          <w:i w:val="false"/>
+          <w:i w:val="false"/>
+          <w:iCs w:val="false"/>
+        </w:rPr>
+      </w:pPr>
+      <w:r>
+        <w:rPr>
           <w:b/>
           <w:bCs/>
           <w:i w:val="false"/>
@@ -2499,25 +2409,7 @@
           <w:i w:val="false"/>
           <w:iCs w:val="false"/>
         </w:rPr>
-        <w:t>No se borrará de la base de datos, cambi</w:t>
-      </w:r>
-      <w:r>
-        <w:rPr>
-          <w:b w:val="false"/>
-          <w:bCs w:val="false"/>
-          <w:i w:val="false"/>
-          <w:iCs w:val="false"/>
-        </w:rPr>
-        <w:t>ar</w:t>
-      </w:r>
-      <w:r>
-        <w:rPr>
-          <w:b w:val="false"/>
-          <w:bCs w:val="false"/>
-          <w:i w:val="false"/>
-          <w:iCs w:val="false"/>
-        </w:rPr>
-        <w:t>á de estado a inactivo</w:t>
+        <w:t>No se borrará de la base de datos, cambiará de estado a inactivo</w:t>
       </w:r>
     </w:p>
     <w:p>
@@ -4760,6 +4652,143 @@
     </w:lvl>
   </w:abstractNum>
   <w:abstractNum w:abstractNumId="14">
+    <w:lvl w:ilvl="0">
+      <w:start w:val="1"/>
+      <w:numFmt w:val="bullet"/>
+      <w:lvlText w:val=""/>
+      <w:lvlJc w:val="left"/>
+      <w:pPr>
+        <w:tabs>
+          <w:tab w:val="num" w:pos="968"/>
+        </w:tabs>
+        <w:ind w:left="968" w:hanging="360"/>
+      </w:pPr>
+      <w:rPr>
+        <w:rFonts w:ascii="Symbol" w:hAnsi="Symbol" w:cs="Symbol" w:hint="default"/>
+      </w:rPr>
+    </w:lvl>
+    <w:lvl w:ilvl="1">
+      <w:start w:val="1"/>
+      <w:numFmt w:val="bullet"/>
+      <w:lvlText w:val="◦"/>
+      <w:lvlJc w:val="left"/>
+      <w:pPr>
+        <w:tabs>
+          <w:tab w:val="num" w:pos="1328"/>
+        </w:tabs>
+        <w:ind w:left="1328" w:hanging="360"/>
+      </w:pPr>
+      <w:rPr>
+        <w:rFonts w:ascii="OpenSymbol" w:hAnsi="OpenSymbol" w:cs="OpenSymbol" w:hint="default"/>
+      </w:rPr>
+    </w:lvl>
+    <w:lvl w:ilvl="2">
+      <w:start w:val="1"/>
+      <w:numFmt w:val="bullet"/>
+      <w:lvlText w:val="▪"/>
+      <w:lvlJc w:val="left"/>
+      <w:pPr>
+        <w:tabs>
+          <w:tab w:val="num" w:pos="1688"/>
+        </w:tabs>
+        <w:ind w:left="1688" w:hanging="360"/>
+      </w:pPr>
+      <w:rPr>
+        <w:rFonts w:ascii="OpenSymbol" w:hAnsi="OpenSymbol" w:cs="OpenSymbol" w:hint="default"/>
+      </w:rPr>
+    </w:lvl>
+    <w:lvl w:ilvl="3">
+      <w:start w:val="1"/>
+      <w:numFmt w:val="bullet"/>
+      <w:lvlText w:val=""/>
+      <w:lvlJc w:val="left"/>
+      <w:pPr>
+        <w:tabs>
+          <w:tab w:val="num" w:pos="2048"/>
+        </w:tabs>
+        <w:ind w:left="2048" w:hanging="360"/>
+      </w:pPr>
+      <w:rPr>
+        <w:rFonts w:ascii="Symbol" w:hAnsi="Symbol" w:cs="Symbol" w:hint="default"/>
+      </w:rPr>
+    </w:lvl>
+    <w:lvl w:ilvl="4">
+      <w:start w:val="1"/>
+      <w:numFmt w:val="bullet"/>
+      <w:lvlText w:val="◦"/>
+      <w:lvlJc w:val="left"/>
+      <w:pPr>
+        <w:tabs>
+          <w:tab w:val="num" w:pos="2408"/>
+        </w:tabs>
+        <w:ind w:left="2408" w:hanging="360"/>
+      </w:pPr>
+      <w:rPr>
+        <w:rFonts w:ascii="OpenSymbol" w:hAnsi="OpenSymbol" w:cs="OpenSymbol" w:hint="default"/>
+      </w:rPr>
+    </w:lvl>
+    <w:lvl w:ilvl="5">
+      <w:start w:val="1"/>
+      <w:numFmt w:val="bullet"/>
+      <w:lvlText w:val="▪"/>
+      <w:lvlJc w:val="left"/>
+      <w:pPr>
+        <w:tabs>
+          <w:tab w:val="num" w:pos="2768"/>
+        </w:tabs>
+        <w:ind w:left="2768" w:hanging="360"/>
+      </w:pPr>
+      <w:rPr>
+        <w:rFonts w:ascii="OpenSymbol" w:hAnsi="OpenSymbol" w:cs="OpenSymbol" w:hint="default"/>
+      </w:rPr>
+    </w:lvl>
+    <w:lvl w:ilvl="6">
+      <w:start w:val="1"/>
+      <w:numFmt w:val="bullet"/>
+      <w:lvlText w:val=""/>
+      <w:lvlJc w:val="left"/>
+      <w:pPr>
+        <w:tabs>
+          <w:tab w:val="num" w:pos="3128"/>
+        </w:tabs>
+        <w:ind w:left="3128" w:hanging="360"/>
+      </w:pPr>
+      <w:rPr>
+        <w:rFonts w:ascii="Symbol" w:hAnsi="Symbol" w:cs="Symbol" w:hint="default"/>
+      </w:rPr>
+    </w:lvl>
+    <w:lvl w:ilvl="7">
+      <w:start w:val="1"/>
+      <w:numFmt w:val="bullet"/>
+      <w:lvlText w:val="◦"/>
+      <w:lvlJc w:val="left"/>
+      <w:pPr>
+        <w:tabs>
+          <w:tab w:val="num" w:pos="3488"/>
+        </w:tabs>
+        <w:ind w:left="3488" w:hanging="360"/>
+      </w:pPr>
+      <w:rPr>
+        <w:rFonts w:ascii="OpenSymbol" w:hAnsi="OpenSymbol" w:cs="OpenSymbol" w:hint="default"/>
+      </w:rPr>
+    </w:lvl>
+    <w:lvl w:ilvl="8">
+      <w:start w:val="1"/>
+      <w:numFmt w:val="bullet"/>
+      <w:lvlText w:val="▪"/>
+      <w:lvlJc w:val="left"/>
+      <w:pPr>
+        <w:tabs>
+          <w:tab w:val="num" w:pos="3848"/>
+        </w:tabs>
+        <w:ind w:left="3848" w:hanging="360"/>
+      </w:pPr>
+      <w:rPr>
+        <w:rFonts w:ascii="OpenSymbol" w:hAnsi="OpenSymbol" w:cs="OpenSymbol" w:hint="default"/>
+      </w:rPr>
+    </w:lvl>
+  </w:abstractNum>
+  <w:abstractNum w:abstractNumId="15">
     <w:lvl w:ilvl="0">
       <w:start w:val="1"/>
       <w:numFmt w:val="none"/>
@@ -4920,6 +4949,9 @@
   <w:num w:numId="14">
     <w:abstractNumId w:val="14"/>
   </w:num>
+  <w:num w:numId="15">
+    <w:abstractNumId w:val="15"/>
+  </w:num>
 </w:numbering>
 </file>
 
@@ -4947,7 +4979,7 @@
     <w:pPr>
       <w:widowControl/>
       <w:suppressAutoHyphens w:val="true"/>
-      <w:overflowPunct w:val="true"/>
+      <w:overflowPunct w:val="false"/>
       <w:bidi w:val="0"/>
       <w:spacing w:before="0" w:after="0"/>
       <w:jc w:val="left"/>

</xml_diff>

<commit_message>
Agregar diagrama de casos
</commit_message>
<xml_diff>
--- a/Documentos/Producto.docx
+++ b/Documentos/Producto.docx
@@ -158,6 +158,7 @@
       <w:r>
         <w:rPr/>
         <w:tab/>
+        <w:tab/>
       </w:r>
       <w:r>
         <w:rPr>
@@ -175,6 +176,10 @@
           <w:ilvl w:val="0"/>
           <w:numId w:val="1"/>
         </w:numPr>
+        <w:tabs>
+          <w:tab w:val="clear" w:pos="720"/>
+          <w:tab w:val="left" w:pos="2160" w:leader="none"/>
+        </w:tabs>
         <w:suppressAutoHyphens w:val="true"/>
         <w:overflowPunct w:val="false"/>
         <w:bidi w:val="0"/>
@@ -188,11 +193,11 @@
           <w:b/>
           <w:bCs/>
         </w:rPr>
-        <w:t>Edwin Alonso García Fuentes</w:t>
-      </w:r>
-      <w:r>
-        <w:rPr/>
-        <w:t xml:space="preserve">   </w:t>
+        <w:t>Juan Antonio Ceballos Usuga</w:t>
+      </w:r>
+      <w:r>
+        <w:rPr/>
+        <w:t xml:space="preserve">    </w:t>
         <w:tab/>
       </w:r>
       <w:r>
@@ -200,193 +205,7 @@
           <w:i/>
           <w:iCs/>
         </w:rPr>
-        <w:t>edalgafu@gmail.com</w:t>
-      </w:r>
-    </w:p>
-    <w:p>
-      <w:pPr>
-        <w:pStyle w:val="Normal"/>
-        <w:widowControl/>
-        <w:numPr>
-          <w:ilvl w:val="0"/>
-          <w:numId w:val="1"/>
-        </w:numPr>
-        <w:suppressAutoHyphens w:val="true"/>
-        <w:overflowPunct w:val="false"/>
-        <w:bidi w:val="0"/>
-        <w:spacing w:before="0" w:after="0"/>
-        <w:ind w:left="2154" w:right="0" w:hanging="340"/>
-        <w:jc w:val="both"/>
-        <w:rPr/>
-      </w:pPr>
-      <w:r>
-        <w:rPr>
-          <w:b/>
-          <w:bCs/>
-        </w:rPr>
-        <w:t>Gariel Gama Sarmiento</w:t>
-      </w:r>
-      <w:r>
-        <w:rPr/>
-        <w:tab/>
-        <w:t xml:space="preserve">     </w:t>
-        <w:tab/>
-      </w:r>
-      <w:r>
-        <w:rPr>
-          <w:i/>
-          <w:iCs/>
-        </w:rPr>
-        <w:t>garigama174@gmail.com</w:t>
-      </w:r>
-    </w:p>
-    <w:p>
-      <w:pPr>
-        <w:pStyle w:val="Normal"/>
-        <w:widowControl/>
-        <w:numPr>
-          <w:ilvl w:val="0"/>
-          <w:numId w:val="1"/>
-        </w:numPr>
-        <w:tabs>
-          <w:tab w:val="clear" w:pos="720"/>
-          <w:tab w:val="left" w:pos="2160" w:leader="none"/>
-        </w:tabs>
-        <w:suppressAutoHyphens w:val="true"/>
-        <w:overflowPunct w:val="false"/>
-        <w:bidi w:val="0"/>
-        <w:spacing w:before="0" w:after="0"/>
-        <w:ind w:left="2154" w:right="0" w:hanging="340"/>
-        <w:jc w:val="both"/>
-        <w:rPr/>
-      </w:pPr>
-      <w:r>
-        <w:rPr>
-          <w:b/>
-          <w:bCs/>
-        </w:rPr>
-        <w:t>Juan Antonio Ceballos Usuga</w:t>
-      </w:r>
-      <w:r>
-        <w:rPr/>
-        <w:t xml:space="preserve">    </w:t>
-        <w:tab/>
-      </w:r>
-      <w:r>
-        <w:rPr>
-          <w:i/>
-          <w:iCs/>
-        </w:rPr>
         <w:t>jacu29@gmail.com</w:t>
-      </w:r>
-    </w:p>
-    <w:p>
-      <w:pPr>
-        <w:pStyle w:val="Normal"/>
-        <w:widowControl/>
-        <w:numPr>
-          <w:ilvl w:val="0"/>
-          <w:numId w:val="1"/>
-        </w:numPr>
-        <w:suppressAutoHyphens w:val="true"/>
-        <w:overflowPunct w:val="false"/>
-        <w:bidi w:val="0"/>
-        <w:spacing w:before="0" w:after="0"/>
-        <w:ind w:left="2154" w:right="0" w:hanging="340"/>
-        <w:jc w:val="both"/>
-        <w:rPr/>
-      </w:pPr>
-      <w:r>
-        <w:rPr>
-          <w:b/>
-          <w:bCs/>
-        </w:rPr>
-        <w:t>Guisel Marcela Martínez</w:t>
-      </w:r>
-      <w:r>
-        <w:rPr/>
-        <w:t xml:space="preserve">        </w:t>
-        <w:tab/>
-      </w:r>
-      <w:r>
-        <w:rPr>
-          <w:i/>
-          <w:iCs/>
-        </w:rPr>
-        <w:t>marceloti1218@gmail.com</w:t>
-      </w:r>
-    </w:p>
-    <w:p>
-      <w:pPr>
-        <w:pStyle w:val="Normal"/>
-        <w:bidi w:val="0"/>
-        <w:jc w:val="both"/>
-        <w:rPr/>
-      </w:pPr>
-      <w:r>
-        <w:rPr/>
-      </w:r>
-    </w:p>
-    <w:p>
-      <w:pPr>
-        <w:pStyle w:val="Normal"/>
-        <w:bidi w:val="0"/>
-        <w:jc w:val="both"/>
-        <w:rPr/>
-      </w:pPr>
-      <w:r>
-        <w:rPr/>
-      </w:r>
-    </w:p>
-    <w:p>
-      <w:pPr>
-        <w:pStyle w:val="Normal"/>
-        <w:bidi w:val="0"/>
-        <w:jc w:val="both"/>
-        <w:rPr/>
-      </w:pPr>
-      <w:r>
-        <w:rPr>
-          <w:b/>
-          <w:bCs/>
-        </w:rPr>
-        <w:t>Nombre:</w:t>
-      </w:r>
-      <w:r>
-        <w:rPr/>
-        <w:t xml:space="preserve"> </w:t>
-        <w:tab/>
-      </w:r>
-      <w:r>
-        <w:rPr>
-          <w:b w:val="false"/>
-          <w:bCs w:val="false"/>
-          <w:sz w:val="32"/>
-          <w:szCs w:val="32"/>
-        </w:rPr>
-        <w:t>Jalach App</w:t>
-      </w:r>
-    </w:p>
-    <w:p>
-      <w:pPr>
-        <w:pStyle w:val="Normal"/>
-        <w:bidi w:val="0"/>
-        <w:jc w:val="both"/>
-        <w:rPr/>
-      </w:pPr>
-      <w:r>
-        <w:rPr/>
-      </w:r>
-    </w:p>
-    <w:p>
-      <w:pPr>
-        <w:pStyle w:val="Normal"/>
-        <w:bidi w:val="0"/>
-        <w:jc w:val="both"/>
-        <w:rPr/>
-      </w:pPr>
-      <w:r>
-        <w:rPr/>
       </w:r>
     </w:p>
     <w:p>
@@ -397,7 +216,18 @@
         <w:overflowPunct w:val="false"/>
         <w:bidi w:val="0"/>
         <w:spacing w:before="0" w:after="0"/>
-        <w:ind w:left="1417" w:right="0" w:hanging="1417"/>
+        <w:ind w:right="0" w:hanging="0"/>
+        <w:jc w:val="both"/>
+        <w:rPr/>
+      </w:pPr>
+      <w:r>
+        <w:rPr/>
+      </w:r>
+    </w:p>
+    <w:p>
+      <w:pPr>
+        <w:pStyle w:val="Normal"/>
+        <w:bidi w:val="0"/>
         <w:jc w:val="both"/>
         <w:rPr/>
       </w:pPr>
@@ -406,12 +236,23 @@
           <w:b/>
           <w:bCs/>
         </w:rPr>
-        <w:t>Objetivo:</w:t>
-      </w:r>
-      <w:r>
-        <w:rPr/>
-        <w:tab/>
-        <w:t>Creación de una aplicación web para la administración en tiempo real de bares y restaurantes</w:t>
+        <w:t>Nombre:</w:t>
+      </w:r>
+      <w:r>
+        <w:rPr/>
+        <w:t xml:space="preserve"> </w:t>
+        <w:tab/>
+      </w:r>
+      <w:r>
+        <w:rPr>
+          <w:b w:val="false"/>
+          <w:bCs w:val="false"/>
+          <w:i/>
+          <w:iCs/>
+          <w:sz w:val="32"/>
+          <w:szCs w:val="32"/>
+        </w:rPr>
+        <w:t>Jalach App</w:t>
       </w:r>
     </w:p>
     <w:p>
@@ -453,6 +294,53 @@
           <w:b/>
           <w:bCs/>
         </w:rPr>
+        <w:t>Objetivo:</w:t>
+      </w:r>
+      <w:r>
+        <w:rPr/>
+        <w:tab/>
+        <w:t>Creación de una aplicación web para la administración en tiempo real de bares y restaurantes</w:t>
+      </w:r>
+    </w:p>
+    <w:p>
+      <w:pPr>
+        <w:pStyle w:val="Normal"/>
+        <w:bidi w:val="0"/>
+        <w:jc w:val="both"/>
+        <w:rPr/>
+      </w:pPr>
+      <w:r>
+        <w:rPr/>
+      </w:r>
+    </w:p>
+    <w:p>
+      <w:pPr>
+        <w:pStyle w:val="Normal"/>
+        <w:bidi w:val="0"/>
+        <w:jc w:val="both"/>
+        <w:rPr/>
+      </w:pPr>
+      <w:r>
+        <w:rPr/>
+      </w:r>
+    </w:p>
+    <w:p>
+      <w:pPr>
+        <w:pStyle w:val="Normal"/>
+        <w:widowControl/>
+        <w:suppressAutoHyphens w:val="true"/>
+        <w:overflowPunct w:val="false"/>
+        <w:bidi w:val="0"/>
+        <w:spacing w:before="0" w:after="0"/>
+        <w:ind w:left="1417" w:right="0" w:hanging="1417"/>
+        <w:jc w:val="both"/>
+        <w:rPr/>
+      </w:pPr>
+      <w:r>
+        <w:rPr>
+          <w:b/>
+          <w:bCs/>
+        </w:rPr>
         <w:t>Contexto:</w:t>
       </w:r>
       <w:r>
@@ -806,6 +694,50 @@
         <w:rPr/>
       </w:pPr>
       <w:r>
+        <w:rPr/>
+      </w:r>
+    </w:p>
+    <w:p>
+      <w:pPr>
+        <w:pStyle w:val="Normal"/>
+        <w:bidi w:val="0"/>
+        <w:jc w:val="both"/>
+        <w:rPr/>
+      </w:pPr>
+      <w:r>
+        <w:rPr/>
+      </w:r>
+    </w:p>
+    <w:p>
+      <w:pPr>
+        <w:pStyle w:val="Normal"/>
+        <w:bidi w:val="0"/>
+        <w:jc w:val="both"/>
+        <w:rPr/>
+      </w:pPr>
+      <w:r>
+        <w:rPr/>
+      </w:r>
+    </w:p>
+    <w:p>
+      <w:pPr>
+        <w:pStyle w:val="Normal"/>
+        <w:bidi w:val="0"/>
+        <w:jc w:val="both"/>
+        <w:rPr/>
+      </w:pPr>
+      <w:r>
+        <w:rPr/>
+      </w:r>
+    </w:p>
+    <w:p>
+      <w:pPr>
+        <w:pStyle w:val="Normal"/>
+        <w:bidi w:val="0"/>
+        <w:jc w:val="both"/>
+        <w:rPr/>
+      </w:pPr>
+      <w:r>
         <w:rPr>
           <w:b/>
           <w:bCs/>
@@ -927,6 +859,27 @@
           <w:iCs w:val="false"/>
         </w:rPr>
         <w:t>Creación del Burndown Chart</w:t>
+      </w:r>
+    </w:p>
+    <w:p>
+      <w:pPr>
+        <w:pStyle w:val="Normal"/>
+        <w:numPr>
+          <w:ilvl w:val="0"/>
+          <w:numId w:val="14"/>
+        </w:numPr>
+        <w:bidi w:val="0"/>
+        <w:jc w:val="both"/>
+        <w:rPr/>
+      </w:pPr>
+      <w:r>
+        <w:rPr>
+          <w:b w:val="false"/>
+          <w:bCs w:val="false"/>
+          <w:i w:val="false"/>
+          <w:iCs w:val="false"/>
+        </w:rPr>
+        <w:t>Diagrama de Casos</w:t>
       </w:r>
     </w:p>
     <w:p>
@@ -1709,7 +1662,7 @@
           <w:i w:val="false"/>
           <w:iCs w:val="false"/>
         </w:rPr>
-        <w:t>Cerrar Mesas - Facturar Mesa</w:t>
+        <w:t>Facturar Mesa</w:t>
       </w:r>
     </w:p>
     <w:p>
@@ -1737,21 +1690,23 @@
       <w:pPr>
         <w:pStyle w:val="Normal"/>
         <w:numPr>
-          <w:ilvl w:val="1"/>
-          <w:numId w:val="6"/>
-        </w:numPr>
-        <w:bidi w:val="0"/>
-        <w:jc w:val="both"/>
-        <w:rPr/>
-      </w:pPr>
-      <w:r>
-        <w:rPr>
-          <w:b w:val="false"/>
-          <w:bCs w:val="false"/>
-          <w:i w:val="false"/>
-          <w:iCs w:val="false"/>
-        </w:rPr>
-        <w:t>Cerrar Día</w:t>
+          <w:ilvl w:val="0"/>
+          <w:numId w:val="0"/>
+        </w:numPr>
+        <w:bidi w:val="0"/>
+        <w:ind w:left="1080" w:hanging="0"/>
+        <w:jc w:val="both"/>
+        <w:rPr>
+          <w:b w:val="false"/>
+          <w:b w:val="false"/>
+          <w:bCs w:val="false"/>
+          <w:i w:val="false"/>
+          <w:i w:val="false"/>
+          <w:iCs w:val="false"/>
+        </w:rPr>
+      </w:pPr>
+      <w:r>
+        <w:rPr/>
       </w:r>
     </w:p>
     <w:p>
@@ -2374,6 +2329,27 @@
       <w:pPr>
         <w:pStyle w:val="Normal"/>
         <w:numPr>
+          <w:ilvl w:val="3"/>
+          <w:numId w:val="7"/>
+        </w:numPr>
+        <w:bidi w:val="0"/>
+        <w:jc w:val="both"/>
+        <w:rPr/>
+      </w:pPr>
+      <w:r>
+        <w:rPr>
+          <w:b w:val="false"/>
+          <w:bCs w:val="false"/>
+          <w:i w:val="false"/>
+          <w:iCs w:val="false"/>
+        </w:rPr>
+        <w:t>No se borrará de la base de datos, cambiará de estado a inactivo</w:t>
+      </w:r>
+    </w:p>
+    <w:p>
+      <w:pPr>
+        <w:pStyle w:val="Normal"/>
+        <w:numPr>
           <w:ilvl w:val="1"/>
           <w:numId w:val="7"/>
         </w:numPr>
@@ -2389,27 +2365,6 @@
           <w:iCs w:val="false"/>
         </w:rPr>
         <w:t>Generar turnos</w:t>
-      </w:r>
-    </w:p>
-    <w:p>
-      <w:pPr>
-        <w:pStyle w:val="Normal"/>
-        <w:numPr>
-          <w:ilvl w:val="2"/>
-          <w:numId w:val="7"/>
-        </w:numPr>
-        <w:bidi w:val="0"/>
-        <w:jc w:val="both"/>
-        <w:rPr/>
-      </w:pPr>
-      <w:r>
-        <w:rPr>
-          <w:b w:val="false"/>
-          <w:bCs w:val="false"/>
-          <w:i w:val="false"/>
-          <w:iCs w:val="false"/>
-        </w:rPr>
-        <w:t>No se borrará de la base de datos, cambiará de estado a inactivo</w:t>
       </w:r>
     </w:p>
     <w:p>

</xml_diff>

<commit_message>
Agregar opcion de reabastercer bodega en Producto.docx
</commit_message>
<xml_diff>
--- a/Documentos/Producto.docx
+++ b/Documentos/Producto.docx
@@ -28,21 +28,40 @@
         <w:pStyle w:val="Normal"/>
         <w:jc w:val="center"/>
         <w:rPr>
-          <w:b/>
-          <w:b/>
-          <w:bCs/>
-          <w:sz w:val="48"/>
-          <w:szCs w:val="48"/>
+          <w:sz w:val="52"/>
+          <w:szCs w:val="52"/>
         </w:rPr>
       </w:pPr>
       <w:r>
         <w:rPr>
           <w:b/>
           <w:bCs/>
-          <w:sz w:val="48"/>
-          <w:szCs w:val="48"/>
+          <w:sz w:val="52"/>
+          <w:szCs w:val="52"/>
         </w:rPr>
-        <w:t>SISTEMA DE GESTIÓN DE BARES</w:t>
+        <w:t xml:space="preserve">SISTEMA DE </w:t>
+      </w:r>
+      <w:r>
+        <w:rPr>
+          <w:rFonts w:eastAsia="Noto Serif CJK SC" w:cs="Lohit Devanagari"/>
+          <w:b/>
+          <w:bCs/>
+          <w:color w:val="auto"/>
+          <w:kern w:val="2"/>
+          <w:sz w:val="52"/>
+          <w:szCs w:val="52"/>
+          <w:lang w:val="es-CO" w:eastAsia="zh-CN" w:bidi="hi-IN"/>
+        </w:rPr>
+        <w:t>ADMINISTRACIÓN</w:t>
+      </w:r>
+      <w:r>
+        <w:rPr>
+          <w:b/>
+          <w:bCs/>
+          <w:sz w:val="52"/>
+          <w:szCs w:val="52"/>
+        </w:rPr>
+        <w:t xml:space="preserve"> DE BARES</w:t>
       </w:r>
     </w:p>
     <w:p>
@@ -82,27 +101,6 @@
         <w:rPr>
           <w:b/>
           <w:bCs/>
-          <w:sz w:val="48"/>
-          <w:szCs w:val="48"/>
-        </w:rPr>
-      </w:r>
-    </w:p>
-    <w:p>
-      <w:pPr>
-        <w:pStyle w:val="Normal"/>
-        <w:jc w:val="center"/>
-        <w:rPr>
-          <w:b/>
-          <w:b/>
-          <w:bCs/>
-          <w:sz w:val="36"/>
-          <w:szCs w:val="36"/>
-        </w:rPr>
-      </w:pPr>
-      <w:r>
-        <w:rPr>
-          <w:b/>
-          <w:bCs/>
           <w:sz w:val="36"/>
           <w:szCs w:val="36"/>
         </w:rPr>
@@ -119,7 +117,7 @@
           <w:b/>
           <w:bCs/>
         </w:rPr>
-        <w:t>Integrantes:</w:t>
+        <w:t>INTEGRANTES:</w:t>
       </w:r>
       <w:r>
         <w:rPr/>
@@ -133,7 +131,7 @@
           <w:ilvl w:val="0"/>
           <w:numId w:val="1"/>
         </w:numPr>
-        <w:overflowPunct w:val="false"/>
+        <w:overflowPunct w:val="true"/>
         <w:ind w:left="2154" w:hanging="340"/>
         <w:jc w:val="both"/>
         <w:rPr/>
@@ -165,7 +163,7 @@
           <w:ilvl w:val="0"/>
           <w:numId w:val="1"/>
         </w:numPr>
-        <w:overflowPunct w:val="false"/>
+        <w:overflowPunct w:val="true"/>
         <w:ind w:left="2154" w:hanging="340"/>
         <w:jc w:val="both"/>
         <w:rPr/>
@@ -202,7 +200,7 @@
           <w:tab w:val="clear" w:pos="720"/>
           <w:tab w:val="left" w:pos="2160" w:leader="none"/>
         </w:tabs>
-        <w:overflowPunct w:val="false"/>
+        <w:overflowPunct w:val="true"/>
         <w:ind w:left="2154" w:hanging="340"/>
         <w:jc w:val="both"/>
         <w:rPr/>
@@ -258,7 +256,7 @@
           <w:b/>
           <w:bCs/>
         </w:rPr>
-        <w:t>Nombre:</w:t>
+        <w:t>NOMBRE:</w:t>
       </w:r>
       <w:r>
         <w:rPr/>
@@ -305,7 +303,7 @@
           <w:b/>
           <w:bCs/>
         </w:rPr>
-        <w:t>Objetivo:</w:t>
+        <w:t>OBJETIVO:</w:t>
       </w:r>
       <w:r>
         <w:rPr/>
@@ -345,8 +343,32 @@
           <w:b/>
           <w:bCs/>
         </w:rPr>
-        <w:t>Contexto:</w:t>
-      </w:r>
+        <w:t>CONTEXTO:</w:t>
+      </w:r>
+      <w:r>
+        <w:rPr/>
+        <w:tab/>
+      </w:r>
+    </w:p>
+    <w:p>
+      <w:pPr>
+        <w:pStyle w:val="Normal"/>
+        <w:ind w:left="1417" w:hanging="1417"/>
+        <w:jc w:val="both"/>
+        <w:rPr/>
+      </w:pPr>
+      <w:r>
+        <w:rPr/>
+        <w:tab/>
+      </w:r>
+    </w:p>
+    <w:p>
+      <w:pPr>
+        <w:pStyle w:val="Normal"/>
+        <w:ind w:left="1417" w:hanging="1417"/>
+        <w:jc w:val="both"/>
+        <w:rPr/>
+      </w:pPr>
       <w:r>
         <w:rPr/>
         <w:tab/>
@@ -415,7 +437,7 @@
           <w:b/>
           <w:bCs/>
         </w:rPr>
-        <w:t xml:space="preserve">Módulos: </w:t>
+        <w:t xml:space="preserve">MÓDULOS: </w:t>
       </w:r>
       <w:r>
         <w:rPr/>
@@ -444,7 +466,7 @@
           <w:tab w:val="left" w:pos="1530" w:leader="none"/>
           <w:tab w:val="left" w:pos="1755" w:leader="none"/>
         </w:tabs>
-        <w:overflowPunct w:val="false"/>
+        <w:overflowPunct w:val="true"/>
         <w:ind w:left="1871" w:hanging="340"/>
         <w:jc w:val="both"/>
         <w:rPr/>
@@ -472,7 +494,7 @@
           <w:tab w:val="left" w:pos="1530" w:leader="none"/>
           <w:tab w:val="left" w:pos="1755" w:leader="none"/>
         </w:tabs>
-        <w:overflowPunct w:val="false"/>
+        <w:overflowPunct w:val="true"/>
         <w:ind w:left="1871" w:hanging="340"/>
         <w:jc w:val="both"/>
         <w:rPr/>
@@ -500,7 +522,7 @@
           <w:tab w:val="left" w:pos="1530" w:leader="none"/>
           <w:tab w:val="left" w:pos="1755" w:leader="none"/>
         </w:tabs>
-        <w:overflowPunct w:val="false"/>
+        <w:overflowPunct w:val="true"/>
         <w:ind w:left="1871" w:hanging="340"/>
         <w:jc w:val="both"/>
         <w:rPr/>
@@ -528,7 +550,7 @@
           <w:tab w:val="left" w:pos="1530" w:leader="none"/>
           <w:tab w:val="left" w:pos="1755" w:leader="none"/>
         </w:tabs>
-        <w:overflowPunct w:val="false"/>
+        <w:overflowPunct w:val="true"/>
         <w:ind w:left="1871" w:hanging="340"/>
         <w:jc w:val="both"/>
         <w:rPr/>
@@ -556,7 +578,7 @@
           <w:tab w:val="left" w:pos="1530" w:leader="none"/>
           <w:tab w:val="left" w:pos="1755" w:leader="none"/>
         </w:tabs>
-        <w:overflowPunct w:val="false"/>
+        <w:overflowPunct w:val="true"/>
         <w:ind w:left="1871" w:hanging="340"/>
         <w:jc w:val="both"/>
         <w:rPr/>
@@ -584,7 +606,7 @@
           <w:tab w:val="left" w:pos="1530" w:leader="none"/>
           <w:tab w:val="left" w:pos="1755" w:leader="none"/>
         </w:tabs>
-        <w:overflowPunct w:val="false"/>
+        <w:overflowPunct w:val="true"/>
         <w:ind w:left="1871" w:hanging="340"/>
         <w:jc w:val="both"/>
         <w:rPr/>
@@ -672,11 +694,7 @@
           <w:b/>
           <w:bCs/>
         </w:rPr>
-        <w:t>Línea de Tiempo</w:t>
-      </w:r>
-      <w:r>
-        <w:rPr/>
-        <w:t xml:space="preserve"> </w:t>
+        <w:t>LÍNEA DE TIEMPO:</w:t>
       </w:r>
     </w:p>
     <w:p>
@@ -788,11 +806,7 @@
       </w:r>
       <w:r>
         <w:rPr/>
-        <w:t>Creación del proyecto en GitL</w:t>
-      </w:r>
-      <w:r>
-        <w:rPr/>
-        <w:t>ab</w:t>
+        <w:t>Creación del proyecto en GitLab</w:t>
       </w:r>
     </w:p>
     <w:p>
@@ -855,7 +869,7 @@
           <w:ilvl w:val="0"/>
           <w:numId w:val="3"/>
         </w:numPr>
-        <w:overflowPunct w:val="false"/>
+        <w:overflowPunct w:val="true"/>
         <w:jc w:val="both"/>
         <w:rPr/>
       </w:pPr>
@@ -871,7 +885,7 @@
           <w:ilvl w:val="1"/>
           <w:numId w:val="3"/>
         </w:numPr>
-        <w:overflowPunct w:val="false"/>
+        <w:overflowPunct w:val="true"/>
         <w:jc w:val="both"/>
         <w:rPr/>
       </w:pPr>
@@ -887,13 +901,24 @@
           <w:ilvl w:val="2"/>
           <w:numId w:val="3"/>
         </w:numPr>
-        <w:overflowPunct w:val="false"/>
-        <w:jc w:val="both"/>
-        <w:rPr/>
-      </w:pPr>
-      <w:r>
-        <w:rPr/>
-        <w:t>Correo y Contraseña:</w:t>
+        <w:overflowPunct w:val="true"/>
+        <w:jc w:val="both"/>
+        <w:rPr/>
+      </w:pPr>
+      <w:r>
+        <w:rPr>
+          <w:rFonts w:eastAsia="Noto Serif CJK SC" w:cs="Lohit Devanagari"/>
+          <w:color w:val="auto"/>
+          <w:kern w:val="2"/>
+          <w:sz w:val="24"/>
+          <w:szCs w:val="24"/>
+          <w:lang w:val="es-CO" w:eastAsia="zh-CN" w:bidi="hi-IN"/>
+        </w:rPr>
+        <w:t>Usuario</w:t>
+      </w:r>
+      <w:r>
+        <w:rPr/>
+        <w:t xml:space="preserve"> y Contraseña:</w:t>
       </w:r>
     </w:p>
     <w:p>
@@ -903,7 +928,7 @@
           <w:ilvl w:val="1"/>
           <w:numId w:val="3"/>
         </w:numPr>
-        <w:overflowPunct w:val="false"/>
+        <w:overflowPunct w:val="true"/>
         <w:jc w:val="both"/>
         <w:rPr/>
       </w:pPr>
@@ -919,7 +944,7 @@
           <w:ilvl w:val="2"/>
           <w:numId w:val="3"/>
         </w:numPr>
-        <w:overflowPunct w:val="false"/>
+        <w:overflowPunct w:val="true"/>
         <w:jc w:val="both"/>
         <w:rPr/>
       </w:pPr>
@@ -935,7 +960,7 @@
           <w:ilvl w:val="0"/>
           <w:numId w:val="13"/>
         </w:numPr>
-        <w:overflowPunct w:val="false"/>
+        <w:overflowPunct w:val="true"/>
         <w:jc w:val="both"/>
         <w:rPr/>
       </w:pPr>
@@ -951,7 +976,7 @@
           <w:ilvl w:val="0"/>
           <w:numId w:val="13"/>
         </w:numPr>
-        <w:overflowPunct w:val="false"/>
+        <w:overflowPunct w:val="true"/>
         <w:jc w:val="both"/>
         <w:rPr/>
       </w:pPr>
@@ -977,7 +1002,7 @@
           <w:ilvl w:val="0"/>
           <w:numId w:val="4"/>
         </w:numPr>
-        <w:overflowPunct w:val="false"/>
+        <w:overflowPunct w:val="true"/>
         <w:jc w:val="both"/>
         <w:rPr/>
       </w:pPr>
@@ -993,7 +1018,7 @@
           <w:ilvl w:val="1"/>
           <w:numId w:val="4"/>
         </w:numPr>
-        <w:overflowPunct w:val="false"/>
+        <w:overflowPunct w:val="true"/>
         <w:jc w:val="both"/>
         <w:rPr/>
       </w:pPr>
@@ -1009,7 +1034,7 @@
           <w:ilvl w:val="2"/>
           <w:numId w:val="4"/>
         </w:numPr>
-        <w:overflowPunct w:val="false"/>
+        <w:overflowPunct w:val="true"/>
         <w:jc w:val="both"/>
         <w:rPr/>
       </w:pPr>
@@ -1025,7 +1050,7 @@
           <w:ilvl w:val="1"/>
           <w:numId w:val="4"/>
         </w:numPr>
-        <w:overflowPunct w:val="false"/>
+        <w:overflowPunct w:val="true"/>
         <w:jc w:val="both"/>
         <w:rPr/>
       </w:pPr>
@@ -1041,7 +1066,7 @@
           <w:ilvl w:val="1"/>
           <w:numId w:val="4"/>
         </w:numPr>
-        <w:overflowPunct w:val="false"/>
+        <w:overflowPunct w:val="true"/>
         <w:jc w:val="both"/>
         <w:rPr/>
       </w:pPr>
@@ -1057,7 +1082,7 @@
           <w:ilvl w:val="0"/>
           <w:numId w:val="12"/>
         </w:numPr>
-        <w:overflowPunct w:val="false"/>
+        <w:overflowPunct w:val="true"/>
         <w:jc w:val="both"/>
         <w:rPr/>
       </w:pPr>
@@ -1073,7 +1098,7 @@
           <w:ilvl w:val="0"/>
           <w:numId w:val="12"/>
         </w:numPr>
-        <w:overflowPunct w:val="false"/>
+        <w:overflowPunct w:val="true"/>
         <w:jc w:val="both"/>
         <w:rPr/>
       </w:pPr>
@@ -1134,7 +1159,7 @@
           <w:ilvl w:val="0"/>
           <w:numId w:val="5"/>
         </w:numPr>
-        <w:overflowPunct w:val="false"/>
+        <w:overflowPunct w:val="true"/>
         <w:jc w:val="both"/>
         <w:rPr/>
       </w:pPr>
@@ -1150,7 +1175,7 @@
           <w:ilvl w:val="1"/>
           <w:numId w:val="5"/>
         </w:numPr>
-        <w:overflowPunct w:val="false"/>
+        <w:overflowPunct w:val="true"/>
         <w:jc w:val="both"/>
         <w:rPr/>
       </w:pPr>
@@ -1166,7 +1191,7 @@
           <w:ilvl w:val="2"/>
           <w:numId w:val="5"/>
         </w:numPr>
-        <w:overflowPunct w:val="false"/>
+        <w:overflowPunct w:val="true"/>
         <w:jc w:val="both"/>
         <w:rPr/>
       </w:pPr>
@@ -1182,7 +1207,7 @@
           <w:ilvl w:val="2"/>
           <w:numId w:val="5"/>
         </w:numPr>
-        <w:overflowPunct w:val="false"/>
+        <w:overflowPunct w:val="true"/>
         <w:jc w:val="both"/>
         <w:rPr/>
       </w:pPr>
@@ -1198,7 +1223,7 @@
           <w:ilvl w:val="2"/>
           <w:numId w:val="5"/>
         </w:numPr>
-        <w:overflowPunct w:val="false"/>
+        <w:overflowPunct w:val="true"/>
         <w:jc w:val="both"/>
         <w:rPr/>
       </w:pPr>
@@ -1214,7 +1239,7 @@
           <w:ilvl w:val="0"/>
           <w:numId w:val="11"/>
         </w:numPr>
-        <w:overflowPunct w:val="false"/>
+        <w:overflowPunct w:val="true"/>
         <w:jc w:val="both"/>
         <w:rPr/>
       </w:pPr>
@@ -1230,7 +1255,7 @@
           <w:ilvl w:val="0"/>
           <w:numId w:val="11"/>
         </w:numPr>
-        <w:overflowPunct w:val="false"/>
+        <w:overflowPunct w:val="true"/>
         <w:jc w:val="both"/>
         <w:rPr/>
       </w:pPr>
@@ -1246,7 +1271,7 @@
           <w:ilvl w:val="0"/>
           <w:numId w:val="11"/>
         </w:numPr>
-        <w:overflowPunct w:val="false"/>
+        <w:overflowPunct w:val="true"/>
         <w:jc w:val="both"/>
         <w:rPr/>
       </w:pPr>
@@ -1262,7 +1287,7 @@
           <w:ilvl w:val="0"/>
           <w:numId w:val="11"/>
         </w:numPr>
-        <w:overflowPunct w:val="false"/>
+        <w:overflowPunct w:val="true"/>
         <w:jc w:val="both"/>
         <w:rPr/>
       </w:pPr>
@@ -1288,7 +1313,7 @@
           <w:ilvl w:val="0"/>
           <w:numId w:val="6"/>
         </w:numPr>
-        <w:overflowPunct w:val="false"/>
+        <w:overflowPunct w:val="true"/>
         <w:jc w:val="both"/>
         <w:rPr/>
       </w:pPr>
@@ -1304,7 +1329,7 @@
           <w:ilvl w:val="1"/>
           <w:numId w:val="6"/>
         </w:numPr>
-        <w:overflowPunct w:val="false"/>
+        <w:overflowPunct w:val="true"/>
         <w:jc w:val="both"/>
         <w:rPr/>
       </w:pPr>
@@ -1320,13 +1345,13 @@
           <w:ilvl w:val="1"/>
           <w:numId w:val="6"/>
         </w:numPr>
-        <w:overflowPunct w:val="false"/>
-        <w:jc w:val="both"/>
-        <w:rPr/>
-      </w:pPr>
-      <w:r>
-        <w:rPr/>
-        <w:t>Cerrar Mesas - Facturar Mesa</w:t>
+        <w:overflowPunct w:val="true"/>
+        <w:jc w:val="both"/>
+        <w:rPr/>
+      </w:pPr>
+      <w:r>
+        <w:rPr/>
+        <w:t>Facturar Mesa</w:t>
       </w:r>
     </w:p>
     <w:p>
@@ -1336,7 +1361,7 @@
           <w:ilvl w:val="1"/>
           <w:numId w:val="6"/>
         </w:numPr>
-        <w:overflowPunct w:val="false"/>
+        <w:overflowPunct w:val="true"/>
         <w:jc w:val="both"/>
         <w:rPr/>
       </w:pPr>
@@ -1458,7 +1483,7 @@
           <w:ilvl w:val="0"/>
           <w:numId w:val="8"/>
         </w:numPr>
-        <w:overflowPunct w:val="false"/>
+        <w:overflowPunct w:val="true"/>
         <w:jc w:val="both"/>
         <w:rPr/>
       </w:pPr>
@@ -1474,7 +1499,7 @@
           <w:ilvl w:val="1"/>
           <w:numId w:val="8"/>
         </w:numPr>
-        <w:overflowPunct w:val="false"/>
+        <w:overflowPunct w:val="true"/>
         <w:jc w:val="both"/>
         <w:rPr/>
       </w:pPr>
@@ -1490,7 +1515,7 @@
           <w:ilvl w:val="2"/>
           <w:numId w:val="8"/>
         </w:numPr>
-        <w:overflowPunct w:val="false"/>
+        <w:overflowPunct w:val="true"/>
         <w:jc w:val="both"/>
         <w:rPr/>
       </w:pPr>
@@ -1506,7 +1531,7 @@
           <w:ilvl w:val="0"/>
           <w:numId w:val="10"/>
         </w:numPr>
-        <w:overflowPunct w:val="false"/>
+        <w:overflowPunct w:val="true"/>
         <w:jc w:val="both"/>
         <w:rPr/>
       </w:pPr>
@@ -1522,13 +1547,23 @@
           <w:ilvl w:val="0"/>
           <w:numId w:val="10"/>
         </w:numPr>
-        <w:overflowPunct w:val="false"/>
-        <w:jc w:val="both"/>
-        <w:rPr/>
-      </w:pPr>
-      <w:r>
-        <w:rPr/>
-        <w:t xml:space="preserve">Roles: Administrador, Cajero y Mesero </w:t>
+        <w:overflowPunct w:val="true"/>
+        <w:jc w:val="both"/>
+        <w:rPr/>
+      </w:pPr>
+      <w:r>
+        <w:rPr/>
+        <w:t xml:space="preserve">Roles: </w:t>
+      </w:r>
+      <w:r>
+        <w:rPr>
+          <w:strike/>
+        </w:rPr>
+        <w:t>Administrador</w:t>
+      </w:r>
+      <w:r>
+        <w:rPr/>
+        <w:t xml:space="preserve">, Cajero y Mesero </w:t>
       </w:r>
     </w:p>
     <w:p>
@@ -1538,7 +1573,7 @@
           <w:ilvl w:val="0"/>
           <w:numId w:val="10"/>
         </w:numPr>
-        <w:overflowPunct w:val="false"/>
+        <w:overflowPunct w:val="true"/>
         <w:jc w:val="both"/>
         <w:rPr/>
       </w:pPr>
@@ -1554,7 +1589,7 @@
           <w:ilvl w:val="0"/>
           <w:numId w:val="10"/>
         </w:numPr>
-        <w:overflowPunct w:val="false"/>
+        <w:overflowPunct w:val="true"/>
         <w:jc w:val="both"/>
         <w:rPr/>
       </w:pPr>
@@ -1612,7 +1647,7 @@
           <w:ilvl w:val="0"/>
           <w:numId w:val="7"/>
         </w:numPr>
-        <w:overflowPunct w:val="false"/>
+        <w:overflowPunct w:val="true"/>
         <w:jc w:val="both"/>
         <w:rPr/>
       </w:pPr>
@@ -1628,7 +1663,7 @@
           <w:ilvl w:val="1"/>
           <w:numId w:val="7"/>
         </w:numPr>
-        <w:overflowPunct w:val="false"/>
+        <w:overflowPunct w:val="true"/>
         <w:jc w:val="both"/>
         <w:rPr/>
       </w:pPr>
@@ -1644,7 +1679,7 @@
           <w:ilvl w:val="2"/>
           <w:numId w:val="7"/>
         </w:numPr>
-        <w:overflowPunct w:val="false"/>
+        <w:overflowPunct w:val="true"/>
         <w:jc w:val="both"/>
         <w:rPr/>
       </w:pPr>
@@ -1660,7 +1695,7 @@
           <w:ilvl w:val="2"/>
           <w:numId w:val="7"/>
         </w:numPr>
-        <w:overflowPunct w:val="false"/>
+        <w:overflowPunct w:val="true"/>
         <w:jc w:val="both"/>
         <w:rPr/>
       </w:pPr>
@@ -1676,7 +1711,7 @@
           <w:ilvl w:val="1"/>
           <w:numId w:val="7"/>
         </w:numPr>
-        <w:overflowPunct w:val="false"/>
+        <w:overflowPunct w:val="true"/>
         <w:jc w:val="both"/>
         <w:rPr/>
       </w:pPr>
@@ -1692,7 +1727,7 @@
           <w:ilvl w:val="2"/>
           <w:numId w:val="7"/>
         </w:numPr>
-        <w:overflowPunct w:val="false"/>
+        <w:overflowPunct w:val="true"/>
         <w:jc w:val="both"/>
         <w:rPr/>
       </w:pPr>
@@ -1708,7 +1743,7 @@
           <w:ilvl w:val="2"/>
           <w:numId w:val="7"/>
         </w:numPr>
-        <w:overflowPunct w:val="false"/>
+        <w:overflowPunct w:val="true"/>
         <w:jc w:val="both"/>
         <w:rPr/>
       </w:pPr>
@@ -1724,13 +1759,77 @@
           <w:ilvl w:val="2"/>
           <w:numId w:val="7"/>
         </w:numPr>
-        <w:overflowPunct w:val="false"/>
+        <w:overflowPunct w:val="true"/>
         <w:jc w:val="both"/>
         <w:rPr/>
       </w:pPr>
       <w:r>
         <w:rPr/>
         <w:t xml:space="preserve">Despedir Empleado              </w:t>
+      </w:r>
+    </w:p>
+    <w:p>
+      <w:pPr>
+        <w:pStyle w:val="Normal"/>
+        <w:numPr>
+          <w:ilvl w:val="3"/>
+          <w:numId w:val="7"/>
+        </w:numPr>
+        <w:overflowPunct w:val="true"/>
+        <w:jc w:val="both"/>
+        <w:rPr/>
+      </w:pPr>
+      <w:r>
+        <w:rPr/>
+        <w:t>No se borrará de la base de datos, cambiará de estado a inactivo</w:t>
+      </w:r>
+    </w:p>
+    <w:p>
+      <w:pPr>
+        <w:pStyle w:val="Normal"/>
+        <w:numPr>
+          <w:ilvl w:val="2"/>
+          <w:numId w:val="7"/>
+        </w:numPr>
+        <w:overflowPunct w:val="true"/>
+        <w:jc w:val="both"/>
+        <w:rPr/>
+      </w:pPr>
+      <w:r>
+        <w:rPr/>
+        <w:t>Generar turnos</w:t>
+      </w:r>
+    </w:p>
+    <w:p>
+      <w:pPr>
+        <w:pStyle w:val="Normal"/>
+        <w:numPr>
+          <w:ilvl w:val="3"/>
+          <w:numId w:val="7"/>
+        </w:numPr>
+        <w:overflowPunct w:val="true"/>
+        <w:jc w:val="both"/>
+        <w:rPr/>
+      </w:pPr>
+      <w:r>
+        <w:rPr/>
+        <w:t>Sólo un cajero por turno</w:t>
+      </w:r>
+    </w:p>
+    <w:p>
+      <w:pPr>
+        <w:pStyle w:val="Normal"/>
+        <w:numPr>
+          <w:ilvl w:val="3"/>
+          <w:numId w:val="7"/>
+        </w:numPr>
+        <w:overflowPunct w:val="true"/>
+        <w:jc w:val="both"/>
+        <w:rPr/>
+      </w:pPr>
+      <w:r>
+        <w:rPr/>
+        <w:t>Los turnos no pueden exceder las 6 horas</w:t>
       </w:r>
     </w:p>
     <w:p>
@@ -1740,13 +1839,13 @@
           <w:ilvl w:val="1"/>
           <w:numId w:val="7"/>
         </w:numPr>
-        <w:overflowPunct w:val="false"/>
-        <w:jc w:val="both"/>
-        <w:rPr/>
-      </w:pPr>
-      <w:r>
-        <w:rPr/>
-        <w:t>Generar turnos</w:t>
+        <w:overflowPunct w:val="true"/>
+        <w:jc w:val="both"/>
+        <w:rPr/>
+      </w:pPr>
+      <w:r>
+        <w:rPr/>
+        <w:t>Facturación:</w:t>
       </w:r>
     </w:p>
     <w:p>
@@ -1756,13 +1855,81 @@
           <w:ilvl w:val="2"/>
           <w:numId w:val="7"/>
         </w:numPr>
-        <w:overflowPunct w:val="false"/>
-        <w:jc w:val="both"/>
-        <w:rPr/>
-      </w:pPr>
-      <w:r>
-        <w:rPr/>
-        <w:t>No se borrará de la base de datos, cambiará de estado a inactivo</w:t>
+        <w:overflowPunct w:val="true"/>
+        <w:jc w:val="both"/>
+        <w:rPr/>
+      </w:pPr>
+      <w:r>
+        <w:rPr/>
+        <w:t>Extracto de Ventas</w:t>
+      </w:r>
+    </w:p>
+    <w:p>
+      <w:pPr>
+        <w:pStyle w:val="Normal"/>
+        <w:numPr>
+          <w:ilvl w:val="3"/>
+          <w:numId w:val="7"/>
+        </w:numPr>
+        <w:overflowPunct w:val="true"/>
+        <w:jc w:val="both"/>
+        <w:rPr/>
+      </w:pPr>
+      <w:r>
+        <w:rPr/>
+        <w:t>Por día, por semana, por mes</w:t>
+      </w:r>
+    </w:p>
+    <w:p>
+      <w:pPr>
+        <w:pStyle w:val="Normal"/>
+        <w:numPr>
+          <w:ilvl w:val="3"/>
+          <w:numId w:val="7"/>
+        </w:numPr>
+        <w:overflowPunct w:val="true"/>
+        <w:jc w:val="both"/>
+        <w:rPr/>
+      </w:pPr>
+      <w:r>
+        <w:rPr/>
+        <w:t>Consolidado de ventas por mesero</w:t>
+      </w:r>
+    </w:p>
+    <w:p>
+      <w:pPr>
+        <w:pStyle w:val="Normal"/>
+        <w:numPr>
+          <w:ilvl w:val="3"/>
+          <w:numId w:val="7"/>
+        </w:numPr>
+        <w:overflowPunct w:val="true"/>
+        <w:jc w:val="both"/>
+        <w:rPr/>
+      </w:pPr>
+      <w:r>
+        <w:rPr/>
+        <w:t xml:space="preserve">Comisión al mayor vendedor – </w:t>
+      </w:r>
+      <w:r>
+        <w:rPr/>
+        <w:t>a fin de mes</w:t>
+      </w:r>
+    </w:p>
+    <w:p>
+      <w:pPr>
+        <w:pStyle w:val="Normal"/>
+        <w:numPr>
+          <w:ilvl w:val="1"/>
+          <w:numId w:val="7"/>
+        </w:numPr>
+        <w:overflowPunct w:val="true"/>
+        <w:jc w:val="both"/>
+        <w:rPr/>
+      </w:pPr>
+      <w:r>
+        <w:rPr/>
+        <w:t>Inventario:</w:t>
       </w:r>
     </w:p>
     <w:p>
@@ -1772,109 +1939,13 @@
           <w:ilvl w:val="2"/>
           <w:numId w:val="7"/>
         </w:numPr>
-        <w:overflowPunct w:val="false"/>
-        <w:jc w:val="both"/>
-        <w:rPr/>
-      </w:pPr>
-      <w:r>
-        <w:rPr/>
-        <w:t>Sólo un cajero por turno</w:t>
-      </w:r>
-    </w:p>
-    <w:p>
-      <w:pPr>
-        <w:pStyle w:val="Normal"/>
-        <w:numPr>
-          <w:ilvl w:val="2"/>
-          <w:numId w:val="7"/>
-        </w:numPr>
-        <w:overflowPunct w:val="false"/>
-        <w:jc w:val="both"/>
-        <w:rPr/>
-      </w:pPr>
-      <w:r>
-        <w:rPr/>
-        <w:t>Los turnos no pueden exceder las 6 horas</w:t>
-      </w:r>
-    </w:p>
-    <w:p>
-      <w:pPr>
-        <w:pStyle w:val="Normal"/>
-        <w:numPr>
-          <w:ilvl w:val="1"/>
-          <w:numId w:val="7"/>
-        </w:numPr>
-        <w:overflowPunct w:val="false"/>
-        <w:jc w:val="both"/>
-        <w:rPr/>
-      </w:pPr>
-      <w:r>
-        <w:rPr/>
-        <w:t>Facturación;</w:t>
-      </w:r>
-    </w:p>
-    <w:p>
-      <w:pPr>
-        <w:pStyle w:val="Normal"/>
-        <w:numPr>
-          <w:ilvl w:val="2"/>
-          <w:numId w:val="7"/>
-        </w:numPr>
-        <w:overflowPunct w:val="false"/>
-        <w:jc w:val="both"/>
-        <w:rPr/>
-      </w:pPr>
-      <w:r>
-        <w:rPr/>
-        <w:t>Extracto de Ventas</w:t>
-      </w:r>
-    </w:p>
-    <w:p>
-      <w:pPr>
-        <w:pStyle w:val="Normal"/>
-        <w:numPr>
-          <w:ilvl w:val="3"/>
-          <w:numId w:val="7"/>
-        </w:numPr>
-        <w:overflowPunct w:val="false"/>
-        <w:jc w:val="both"/>
-        <w:rPr/>
-      </w:pPr>
-      <w:r>
-        <w:rPr/>
-        <w:t>Por día, por semana, por mes</w:t>
-      </w:r>
-    </w:p>
-    <w:p>
-      <w:pPr>
-        <w:pStyle w:val="Normal"/>
-        <w:numPr>
-          <w:ilvl w:val="3"/>
-          <w:numId w:val="7"/>
-        </w:numPr>
-        <w:overflowPunct w:val="false"/>
-        <w:jc w:val="both"/>
-        <w:rPr/>
-      </w:pPr>
-      <w:r>
-        <w:rPr/>
-        <w:t>Consolidado de ventas por mesero</w:t>
-      </w:r>
-    </w:p>
-    <w:p>
-      <w:pPr>
-        <w:pStyle w:val="Normal"/>
-        <w:numPr>
-          <w:ilvl w:val="3"/>
-          <w:numId w:val="7"/>
-        </w:numPr>
-        <w:overflowPunct w:val="false"/>
-        <w:jc w:val="both"/>
-        <w:rPr/>
-      </w:pPr>
-      <w:r>
-        <w:rPr/>
-        <w:t>Comisión al mayor vendedor</w:t>
+        <w:overflowPunct w:val="true"/>
+        <w:jc w:val="both"/>
+        <w:rPr/>
+      </w:pPr>
+      <w:r>
+        <w:rPr/>
+        <w:t>Reabastecer bodega</w:t>
       </w:r>
     </w:p>
     <w:p>
@@ -1930,7 +2001,7 @@
           <w:ilvl w:val="0"/>
           <w:numId w:val="9"/>
         </w:numPr>
-        <w:overflowPunct w:val="false"/>
+        <w:overflowPunct w:val="true"/>
         <w:jc w:val="both"/>
         <w:rPr/>
       </w:pPr>
@@ -1946,7 +2017,7 @@
           <w:ilvl w:val="1"/>
           <w:numId w:val="9"/>
         </w:numPr>
-        <w:overflowPunct w:val="false"/>
+        <w:overflowPunct w:val="true"/>
         <w:jc w:val="both"/>
         <w:rPr/>
       </w:pPr>
@@ -1962,7 +2033,7 @@
           <w:ilvl w:val="2"/>
           <w:numId w:val="9"/>
         </w:numPr>
-        <w:overflowPunct w:val="false"/>
+        <w:overflowPunct w:val="true"/>
         <w:jc w:val="both"/>
         <w:rPr/>
       </w:pPr>
@@ -1978,7 +2049,7 @@
           <w:ilvl w:val="2"/>
           <w:numId w:val="9"/>
         </w:numPr>
-        <w:overflowPunct w:val="false"/>
+        <w:overflowPunct w:val="true"/>
         <w:jc w:val="both"/>
         <w:rPr/>
       </w:pPr>
@@ -1994,7 +2065,7 @@
           <w:ilvl w:val="1"/>
           <w:numId w:val="9"/>
         </w:numPr>
-        <w:overflowPunct w:val="false"/>
+        <w:overflowPunct w:val="true"/>
         <w:jc w:val="both"/>
         <w:rPr/>
       </w:pPr>
@@ -2010,7 +2081,7 @@
           <w:ilvl w:val="2"/>
           <w:numId w:val="9"/>
         </w:numPr>
-        <w:overflowPunct w:val="false"/>
+        <w:overflowPunct w:val="true"/>
         <w:jc w:val="both"/>
         <w:rPr/>
       </w:pPr>
@@ -2026,7 +2097,7 @@
           <w:ilvl w:val="2"/>
           <w:numId w:val="9"/>
         </w:numPr>
-        <w:overflowPunct w:val="false"/>
+        <w:overflowPunct w:val="true"/>
         <w:jc w:val="both"/>
         <w:rPr/>
       </w:pPr>
@@ -2042,7 +2113,7 @@
           <w:ilvl w:val="1"/>
           <w:numId w:val="9"/>
         </w:numPr>
-        <w:overflowPunct w:val="false"/>
+        <w:overflowPunct w:val="true"/>
         <w:jc w:val="both"/>
         <w:rPr/>
       </w:pPr>
@@ -2058,23 +2129,7 @@
           <w:ilvl w:val="2"/>
           <w:numId w:val="9"/>
         </w:numPr>
-        <w:overflowPunct w:val="false"/>
-        <w:jc w:val="both"/>
-        <w:rPr/>
-      </w:pPr>
-      <w:r>
-        <w:rPr/>
-        <w:t>Perfil</w:t>
-      </w:r>
-    </w:p>
-    <w:p>
-      <w:pPr>
-        <w:pStyle w:val="Normal"/>
-        <w:numPr>
-          <w:ilvl w:val="2"/>
-          <w:numId w:val="9"/>
-        </w:numPr>
-        <w:overflowPunct w:val="false"/>
+        <w:overflowPunct w:val="true"/>
         <w:jc w:val="both"/>
         <w:rPr/>
       </w:pPr>
@@ -2090,7 +2145,7 @@
           <w:ilvl w:val="0"/>
           <w:numId w:val="9"/>
         </w:numPr>
-        <w:overflowPunct w:val="false"/>
+        <w:overflowPunct w:val="true"/>
         <w:jc w:val="both"/>
         <w:rPr/>
       </w:pPr>
@@ -2106,7 +2161,7 @@
           <w:ilvl w:val="0"/>
           <w:numId w:val="9"/>
         </w:numPr>
-        <w:overflowPunct w:val="false"/>
+        <w:overflowPunct w:val="true"/>
         <w:jc w:val="both"/>
         <w:rPr/>
       </w:pPr>
@@ -2122,7 +2177,7 @@
           <w:ilvl w:val="0"/>
           <w:numId w:val="9"/>
         </w:numPr>
-        <w:overflowPunct w:val="false"/>
+        <w:overflowPunct w:val="true"/>
         <w:jc w:val="both"/>
         <w:rPr/>
       </w:pPr>
@@ -2138,7 +2193,7 @@
           <w:ilvl w:val="0"/>
           <w:numId w:val="9"/>
         </w:numPr>
-        <w:overflowPunct w:val="false"/>
+        <w:overflowPunct w:val="true"/>
         <w:jc w:val="both"/>
         <w:rPr/>
       </w:pPr>
@@ -2162,25 +2217,12 @@
       <w:pPr>
         <w:pStyle w:val="Normal"/>
         <w:jc w:val="both"/>
-        <w:rPr/>
-      </w:pPr>
-      <w:r>
-        <w:rPr/>
-      </w:r>
-    </w:p>
-    <w:p>
-      <w:pPr>
-        <w:pStyle w:val="Normal"/>
-        <w:jc w:val="center"/>
         <w:rPr>
           <w:u w:val="single"/>
         </w:rPr>
       </w:pPr>
       <w:r>
-        <w:rPr>
-          <w:u w:val="single"/>
-        </w:rPr>
-        <w:t>PARA CADA FUNCIÓN Y MÓDULO SE DEBEN GENERAR LAS PRUEBAS UNITARIAS Y DE INTEGRACIÓN PERTINENTES Y LA DOCUMENTACIÓN CORRESPONDIENTE.</w:t>
+        <w:rPr/>
       </w:r>
     </w:p>
     <w:sectPr>
@@ -4448,7 +4490,7 @@
     <w:pPr>
       <w:widowControl/>
       <w:suppressAutoHyphens w:val="true"/>
-      <w:overflowPunct w:val="true"/>
+      <w:overflowPunct w:val="false"/>
       <w:bidi w:val="0"/>
       <w:spacing w:before="0" w:after="0"/>
       <w:jc w:val="left"/>

</xml_diff>

<commit_message>
Corregir datos de ingresos empresas y empleados
</commit_message>
<xml_diff>
--- a/Documentos/Producto.docx
+++ b/Documentos/Producto.docx
@@ -101,8 +101,8 @@
         <w:rPr>
           <w:b/>
           <w:bCs/>
-          <w:sz w:val="36"/>
-          <w:szCs w:val="36"/>
+          <w:sz w:val="48"/>
+          <w:szCs w:val="48"/>
         </w:rPr>
       </w:r>
     </w:p>
@@ -131,7 +131,7 @@
           <w:ilvl w:val="0"/>
           <w:numId w:val="1"/>
         </w:numPr>
-        <w:overflowPunct w:val="true"/>
+        <w:overflowPunct w:val="false"/>
         <w:ind w:left="2154" w:hanging="340"/>
         <w:jc w:val="both"/>
         <w:rPr/>
@@ -163,7 +163,7 @@
           <w:ilvl w:val="0"/>
           <w:numId w:val="1"/>
         </w:numPr>
-        <w:overflowPunct w:val="true"/>
+        <w:overflowPunct w:val="false"/>
         <w:ind w:left="2154" w:hanging="340"/>
         <w:jc w:val="both"/>
         <w:rPr/>
@@ -200,7 +200,7 @@
           <w:tab w:val="clear" w:pos="720"/>
           <w:tab w:val="left" w:pos="2160" w:leader="none"/>
         </w:tabs>
-        <w:overflowPunct w:val="true"/>
+        <w:overflowPunct w:val="false"/>
         <w:ind w:left="2154" w:hanging="340"/>
         <w:jc w:val="both"/>
         <w:rPr/>
@@ -466,7 +466,7 @@
           <w:tab w:val="left" w:pos="1530" w:leader="none"/>
           <w:tab w:val="left" w:pos="1755" w:leader="none"/>
         </w:tabs>
-        <w:overflowPunct w:val="true"/>
+        <w:overflowPunct w:val="false"/>
         <w:ind w:left="1871" w:hanging="340"/>
         <w:jc w:val="both"/>
         <w:rPr/>
@@ -494,7 +494,7 @@
           <w:tab w:val="left" w:pos="1530" w:leader="none"/>
           <w:tab w:val="left" w:pos="1755" w:leader="none"/>
         </w:tabs>
-        <w:overflowPunct w:val="true"/>
+        <w:overflowPunct w:val="false"/>
         <w:ind w:left="1871" w:hanging="340"/>
         <w:jc w:val="both"/>
         <w:rPr/>
@@ -522,7 +522,7 @@
           <w:tab w:val="left" w:pos="1530" w:leader="none"/>
           <w:tab w:val="left" w:pos="1755" w:leader="none"/>
         </w:tabs>
-        <w:overflowPunct w:val="true"/>
+        <w:overflowPunct w:val="false"/>
         <w:ind w:left="1871" w:hanging="340"/>
         <w:jc w:val="both"/>
         <w:rPr/>
@@ -550,7 +550,7 @@
           <w:tab w:val="left" w:pos="1530" w:leader="none"/>
           <w:tab w:val="left" w:pos="1755" w:leader="none"/>
         </w:tabs>
-        <w:overflowPunct w:val="true"/>
+        <w:overflowPunct w:val="false"/>
         <w:ind w:left="1871" w:hanging="340"/>
         <w:jc w:val="both"/>
         <w:rPr/>
@@ -578,7 +578,7 @@
           <w:tab w:val="left" w:pos="1530" w:leader="none"/>
           <w:tab w:val="left" w:pos="1755" w:leader="none"/>
         </w:tabs>
-        <w:overflowPunct w:val="true"/>
+        <w:overflowPunct w:val="false"/>
         <w:ind w:left="1871" w:hanging="340"/>
         <w:jc w:val="both"/>
         <w:rPr/>
@@ -606,7 +606,7 @@
           <w:tab w:val="left" w:pos="1530" w:leader="none"/>
           <w:tab w:val="left" w:pos="1755" w:leader="none"/>
         </w:tabs>
-        <w:overflowPunct w:val="true"/>
+        <w:overflowPunct w:val="false"/>
         <w:ind w:left="1871" w:hanging="340"/>
         <w:jc w:val="both"/>
         <w:rPr/>
@@ -869,7 +869,7 @@
           <w:ilvl w:val="0"/>
           <w:numId w:val="3"/>
         </w:numPr>
-        <w:overflowPunct w:val="true"/>
+        <w:overflowPunct w:val="false"/>
         <w:jc w:val="both"/>
         <w:rPr/>
       </w:pPr>
@@ -885,7 +885,7 @@
           <w:ilvl w:val="1"/>
           <w:numId w:val="3"/>
         </w:numPr>
-        <w:overflowPunct w:val="true"/>
+        <w:overflowPunct w:val="false"/>
         <w:jc w:val="both"/>
         <w:rPr/>
       </w:pPr>
@@ -901,7 +901,7 @@
           <w:ilvl w:val="2"/>
           <w:numId w:val="3"/>
         </w:numPr>
-        <w:overflowPunct w:val="true"/>
+        <w:overflowPunct w:val="false"/>
         <w:jc w:val="both"/>
         <w:rPr/>
       </w:pPr>
@@ -928,7 +928,7 @@
           <w:ilvl w:val="1"/>
           <w:numId w:val="3"/>
         </w:numPr>
-        <w:overflowPunct w:val="true"/>
+        <w:overflowPunct w:val="false"/>
         <w:jc w:val="both"/>
         <w:rPr/>
       </w:pPr>
@@ -944,13 +944,73 @@
           <w:ilvl w:val="2"/>
           <w:numId w:val="3"/>
         </w:numPr>
-        <w:overflowPunct w:val="true"/>
-        <w:jc w:val="both"/>
-        <w:rPr/>
-      </w:pPr>
-      <w:r>
-        <w:rPr/>
-        <w:t>RUT, Razón Social, Teléfono, Dirección, Correo Electrónico, Horario</w:t>
+        <w:overflowPunct w:val="false"/>
+        <w:jc w:val="both"/>
+        <w:rPr/>
+      </w:pPr>
+      <w:r>
+        <w:rPr/>
+        <w:t>rut</w:t>
+      </w:r>
+      <w:r>
+        <w:rPr/>
+        <w:t xml:space="preserve">, </w:t>
+      </w:r>
+      <w:r>
+        <w:rPr/>
+        <w:t>r</w:t>
+      </w:r>
+      <w:r>
+        <w:rPr/>
+        <w:t xml:space="preserve">azón </w:t>
+      </w:r>
+      <w:r>
+        <w:rPr/>
+        <w:t>s</w:t>
+      </w:r>
+      <w:r>
+        <w:rPr/>
+        <w:t xml:space="preserve">ocial, </w:t>
+      </w:r>
+      <w:r>
+        <w:rPr/>
+        <w:t>t</w:t>
+      </w:r>
+      <w:r>
+        <w:rPr/>
+        <w:t xml:space="preserve">eléfono, </w:t>
+      </w:r>
+      <w:r>
+        <w:rPr/>
+        <w:t>d</w:t>
+      </w:r>
+      <w:r>
+        <w:rPr/>
+        <w:t xml:space="preserve">irección, </w:t>
+      </w:r>
+      <w:r>
+        <w:rPr/>
+        <w:t>c</w:t>
+      </w:r>
+      <w:r>
+        <w:rPr/>
+        <w:t xml:space="preserve">orreo, </w:t>
+      </w:r>
+      <w:r>
+        <w:rPr/>
+        <w:t>h</w:t>
+      </w:r>
+      <w:r>
+        <w:rPr/>
+        <w:t xml:space="preserve">ora apertura, </w:t>
+      </w:r>
+      <w:r>
+        <w:rPr/>
+        <w:t>h</w:t>
+      </w:r>
+      <w:r>
+        <w:rPr/>
+        <w:t>ora cierre</w:t>
       </w:r>
     </w:p>
     <w:p>
@@ -960,7 +1020,7 @@
           <w:ilvl w:val="0"/>
           <w:numId w:val="13"/>
         </w:numPr>
-        <w:overflowPunct w:val="true"/>
+        <w:overflowPunct w:val="false"/>
         <w:jc w:val="both"/>
         <w:rPr/>
       </w:pPr>
@@ -976,7 +1036,7 @@
           <w:ilvl w:val="0"/>
           <w:numId w:val="13"/>
         </w:numPr>
-        <w:overflowPunct w:val="true"/>
+        <w:overflowPunct w:val="false"/>
         <w:jc w:val="both"/>
         <w:rPr/>
       </w:pPr>
@@ -1002,7 +1062,7 @@
           <w:ilvl w:val="0"/>
           <w:numId w:val="4"/>
         </w:numPr>
-        <w:overflowPunct w:val="true"/>
+        <w:overflowPunct w:val="false"/>
         <w:jc w:val="both"/>
         <w:rPr/>
       </w:pPr>
@@ -1018,7 +1078,7 @@
           <w:ilvl w:val="1"/>
           <w:numId w:val="4"/>
         </w:numPr>
-        <w:overflowPunct w:val="true"/>
+        <w:overflowPunct w:val="false"/>
         <w:jc w:val="both"/>
         <w:rPr/>
       </w:pPr>
@@ -1034,7 +1094,7 @@
           <w:ilvl w:val="2"/>
           <w:numId w:val="4"/>
         </w:numPr>
-        <w:overflowPunct w:val="true"/>
+        <w:overflowPunct w:val="false"/>
         <w:jc w:val="both"/>
         <w:rPr/>
       </w:pPr>
@@ -1050,7 +1110,7 @@
           <w:ilvl w:val="1"/>
           <w:numId w:val="4"/>
         </w:numPr>
-        <w:overflowPunct w:val="true"/>
+        <w:overflowPunct w:val="false"/>
         <w:jc w:val="both"/>
         <w:rPr/>
       </w:pPr>
@@ -1066,7 +1126,7 @@
           <w:ilvl w:val="1"/>
           <w:numId w:val="4"/>
         </w:numPr>
-        <w:overflowPunct w:val="true"/>
+        <w:overflowPunct w:val="false"/>
         <w:jc w:val="both"/>
         <w:rPr/>
       </w:pPr>
@@ -1082,7 +1142,7 @@
           <w:ilvl w:val="0"/>
           <w:numId w:val="12"/>
         </w:numPr>
-        <w:overflowPunct w:val="true"/>
+        <w:overflowPunct w:val="false"/>
         <w:jc w:val="both"/>
         <w:rPr/>
       </w:pPr>
@@ -1098,7 +1158,7 @@
           <w:ilvl w:val="0"/>
           <w:numId w:val="12"/>
         </w:numPr>
-        <w:overflowPunct w:val="true"/>
+        <w:overflowPunct w:val="false"/>
         <w:jc w:val="both"/>
         <w:rPr/>
       </w:pPr>
@@ -1159,7 +1219,7 @@
           <w:ilvl w:val="0"/>
           <w:numId w:val="5"/>
         </w:numPr>
-        <w:overflowPunct w:val="true"/>
+        <w:overflowPunct w:val="false"/>
         <w:jc w:val="both"/>
         <w:rPr/>
       </w:pPr>
@@ -1175,7 +1235,7 @@
           <w:ilvl w:val="1"/>
           <w:numId w:val="5"/>
         </w:numPr>
-        <w:overflowPunct w:val="true"/>
+        <w:overflowPunct w:val="false"/>
         <w:jc w:val="both"/>
         <w:rPr/>
       </w:pPr>
@@ -1191,7 +1251,7 @@
           <w:ilvl w:val="2"/>
           <w:numId w:val="5"/>
         </w:numPr>
-        <w:overflowPunct w:val="true"/>
+        <w:overflowPunct w:val="false"/>
         <w:jc w:val="both"/>
         <w:rPr/>
       </w:pPr>
@@ -1207,7 +1267,7 @@
           <w:ilvl w:val="2"/>
           <w:numId w:val="5"/>
         </w:numPr>
-        <w:overflowPunct w:val="true"/>
+        <w:overflowPunct w:val="false"/>
         <w:jc w:val="both"/>
         <w:rPr/>
       </w:pPr>
@@ -1223,7 +1283,7 @@
           <w:ilvl w:val="2"/>
           <w:numId w:val="5"/>
         </w:numPr>
-        <w:overflowPunct w:val="true"/>
+        <w:overflowPunct w:val="false"/>
         <w:jc w:val="both"/>
         <w:rPr/>
       </w:pPr>
@@ -1239,7 +1299,7 @@
           <w:ilvl w:val="0"/>
           <w:numId w:val="11"/>
         </w:numPr>
-        <w:overflowPunct w:val="true"/>
+        <w:overflowPunct w:val="false"/>
         <w:jc w:val="both"/>
         <w:rPr/>
       </w:pPr>
@@ -1255,7 +1315,7 @@
           <w:ilvl w:val="0"/>
           <w:numId w:val="11"/>
         </w:numPr>
-        <w:overflowPunct w:val="true"/>
+        <w:overflowPunct w:val="false"/>
         <w:jc w:val="both"/>
         <w:rPr/>
       </w:pPr>
@@ -1271,7 +1331,7 @@
           <w:ilvl w:val="0"/>
           <w:numId w:val="11"/>
         </w:numPr>
-        <w:overflowPunct w:val="true"/>
+        <w:overflowPunct w:val="false"/>
         <w:jc w:val="both"/>
         <w:rPr/>
       </w:pPr>
@@ -1287,7 +1347,7 @@
           <w:ilvl w:val="0"/>
           <w:numId w:val="11"/>
         </w:numPr>
-        <w:overflowPunct w:val="true"/>
+        <w:overflowPunct w:val="false"/>
         <w:jc w:val="both"/>
         <w:rPr/>
       </w:pPr>
@@ -1313,7 +1373,7 @@
           <w:ilvl w:val="0"/>
           <w:numId w:val="6"/>
         </w:numPr>
-        <w:overflowPunct w:val="true"/>
+        <w:overflowPunct w:val="false"/>
         <w:jc w:val="both"/>
         <w:rPr/>
       </w:pPr>
@@ -1329,7 +1389,7 @@
           <w:ilvl w:val="1"/>
           <w:numId w:val="6"/>
         </w:numPr>
-        <w:overflowPunct w:val="true"/>
+        <w:overflowPunct w:val="false"/>
         <w:jc w:val="both"/>
         <w:rPr/>
       </w:pPr>
@@ -1345,7 +1405,7 @@
           <w:ilvl w:val="1"/>
           <w:numId w:val="6"/>
         </w:numPr>
-        <w:overflowPunct w:val="true"/>
+        <w:overflowPunct w:val="false"/>
         <w:jc w:val="both"/>
         <w:rPr/>
       </w:pPr>
@@ -1361,7 +1421,7 @@
           <w:ilvl w:val="1"/>
           <w:numId w:val="6"/>
         </w:numPr>
-        <w:overflowPunct w:val="true"/>
+        <w:overflowPunct w:val="false"/>
         <w:jc w:val="both"/>
         <w:rPr/>
       </w:pPr>
@@ -1483,7 +1543,7 @@
           <w:ilvl w:val="0"/>
           <w:numId w:val="8"/>
         </w:numPr>
-        <w:overflowPunct w:val="true"/>
+        <w:overflowPunct w:val="false"/>
         <w:jc w:val="both"/>
         <w:rPr/>
       </w:pPr>
@@ -1499,7 +1559,7 @@
           <w:ilvl w:val="1"/>
           <w:numId w:val="8"/>
         </w:numPr>
-        <w:overflowPunct w:val="true"/>
+        <w:overflowPunct w:val="false"/>
         <w:jc w:val="both"/>
         <w:rPr/>
       </w:pPr>
@@ -1515,13 +1575,41 @@
           <w:ilvl w:val="2"/>
           <w:numId w:val="8"/>
         </w:numPr>
-        <w:overflowPunct w:val="true"/>
-        <w:jc w:val="both"/>
-        <w:rPr/>
-      </w:pPr>
-      <w:r>
-        <w:rPr/>
-        <w:t>ID, Nombre, Dirección, teléfono</w:t>
+        <w:overflowPunct w:val="false"/>
+        <w:jc w:val="both"/>
+        <w:rPr/>
+      </w:pPr>
+      <w:r>
+        <w:rPr/>
+        <w:t>id</w:t>
+      </w:r>
+      <w:r>
+        <w:rPr/>
+        <w:t xml:space="preserve">, </w:t>
+      </w:r>
+      <w:r>
+        <w:rPr/>
+        <w:t>usuario, contraseña, n</w:t>
+      </w:r>
+      <w:r>
+        <w:rPr/>
+        <w:t xml:space="preserve">ombre, </w:t>
+      </w:r>
+      <w:r>
+        <w:rPr/>
+        <w:t>d</w:t>
+      </w:r>
+      <w:r>
+        <w:rPr/>
+        <w:t xml:space="preserve">irección, teléfono, </w:t>
+      </w:r>
+      <w:r>
+        <w:rPr/>
+        <w:t xml:space="preserve">empresa, rol, fecha inicio, fecha fin, horario, </w:t>
+      </w:r>
+      <w:r>
+        <w:rPr/>
+        <w:t>total horas trabajadas</w:t>
       </w:r>
     </w:p>
     <w:p>
@@ -1531,7 +1619,7 @@
           <w:ilvl w:val="0"/>
           <w:numId w:val="10"/>
         </w:numPr>
-        <w:overflowPunct w:val="true"/>
+        <w:overflowPunct w:val="false"/>
         <w:jc w:val="both"/>
         <w:rPr/>
       </w:pPr>
@@ -1547,7 +1635,7 @@
           <w:ilvl w:val="0"/>
           <w:numId w:val="10"/>
         </w:numPr>
-        <w:overflowPunct w:val="true"/>
+        <w:overflowPunct w:val="false"/>
         <w:jc w:val="both"/>
         <w:rPr/>
       </w:pPr>
@@ -1573,7 +1661,7 @@
           <w:ilvl w:val="0"/>
           <w:numId w:val="10"/>
         </w:numPr>
-        <w:overflowPunct w:val="true"/>
+        <w:overflowPunct w:val="false"/>
         <w:jc w:val="both"/>
         <w:rPr/>
       </w:pPr>
@@ -1589,7 +1677,7 @@
           <w:ilvl w:val="0"/>
           <w:numId w:val="10"/>
         </w:numPr>
-        <w:overflowPunct w:val="true"/>
+        <w:overflowPunct w:val="false"/>
         <w:jc w:val="both"/>
         <w:rPr/>
       </w:pPr>
@@ -1647,7 +1735,7 @@
           <w:ilvl w:val="0"/>
           <w:numId w:val="7"/>
         </w:numPr>
-        <w:overflowPunct w:val="true"/>
+        <w:overflowPunct w:val="false"/>
         <w:jc w:val="both"/>
         <w:rPr/>
       </w:pPr>
@@ -1663,7 +1751,7 @@
           <w:ilvl w:val="1"/>
           <w:numId w:val="7"/>
         </w:numPr>
-        <w:overflowPunct w:val="true"/>
+        <w:overflowPunct w:val="false"/>
         <w:jc w:val="both"/>
         <w:rPr/>
       </w:pPr>
@@ -1679,7 +1767,7 @@
           <w:ilvl w:val="2"/>
           <w:numId w:val="7"/>
         </w:numPr>
-        <w:overflowPunct w:val="true"/>
+        <w:overflowPunct w:val="false"/>
         <w:jc w:val="both"/>
         <w:rPr/>
       </w:pPr>
@@ -1695,7 +1783,7 @@
           <w:ilvl w:val="2"/>
           <w:numId w:val="7"/>
         </w:numPr>
-        <w:overflowPunct w:val="true"/>
+        <w:overflowPunct w:val="false"/>
         <w:jc w:val="both"/>
         <w:rPr/>
       </w:pPr>
@@ -1711,7 +1799,7 @@
           <w:ilvl w:val="1"/>
           <w:numId w:val="7"/>
         </w:numPr>
-        <w:overflowPunct w:val="true"/>
+        <w:overflowPunct w:val="false"/>
         <w:jc w:val="both"/>
         <w:rPr/>
       </w:pPr>
@@ -1727,7 +1815,7 @@
           <w:ilvl w:val="2"/>
           <w:numId w:val="7"/>
         </w:numPr>
-        <w:overflowPunct w:val="true"/>
+        <w:overflowPunct w:val="false"/>
         <w:jc w:val="both"/>
         <w:rPr/>
       </w:pPr>
@@ -1743,7 +1831,7 @@
           <w:ilvl w:val="2"/>
           <w:numId w:val="7"/>
         </w:numPr>
-        <w:overflowPunct w:val="true"/>
+        <w:overflowPunct w:val="false"/>
         <w:jc w:val="both"/>
         <w:rPr/>
       </w:pPr>
@@ -1759,7 +1847,7 @@
           <w:ilvl w:val="2"/>
           <w:numId w:val="7"/>
         </w:numPr>
-        <w:overflowPunct w:val="true"/>
+        <w:overflowPunct w:val="false"/>
         <w:jc w:val="both"/>
         <w:rPr/>
       </w:pPr>
@@ -1775,7 +1863,7 @@
           <w:ilvl w:val="3"/>
           <w:numId w:val="7"/>
         </w:numPr>
-        <w:overflowPunct w:val="true"/>
+        <w:overflowPunct w:val="false"/>
         <w:jc w:val="both"/>
         <w:rPr/>
       </w:pPr>
@@ -1791,7 +1879,7 @@
           <w:ilvl w:val="2"/>
           <w:numId w:val="7"/>
         </w:numPr>
-        <w:overflowPunct w:val="true"/>
+        <w:overflowPunct w:val="false"/>
         <w:jc w:val="both"/>
         <w:rPr/>
       </w:pPr>
@@ -1807,7 +1895,7 @@
           <w:ilvl w:val="3"/>
           <w:numId w:val="7"/>
         </w:numPr>
-        <w:overflowPunct w:val="true"/>
+        <w:overflowPunct w:val="false"/>
         <w:jc w:val="both"/>
         <w:rPr/>
       </w:pPr>
@@ -1823,7 +1911,7 @@
           <w:ilvl w:val="3"/>
           <w:numId w:val="7"/>
         </w:numPr>
-        <w:overflowPunct w:val="true"/>
+        <w:overflowPunct w:val="false"/>
         <w:jc w:val="both"/>
         <w:rPr/>
       </w:pPr>
@@ -1839,7 +1927,7 @@
           <w:ilvl w:val="1"/>
           <w:numId w:val="7"/>
         </w:numPr>
-        <w:overflowPunct w:val="true"/>
+        <w:overflowPunct w:val="false"/>
         <w:jc w:val="both"/>
         <w:rPr/>
       </w:pPr>
@@ -1855,7 +1943,7 @@
           <w:ilvl w:val="2"/>
           <w:numId w:val="7"/>
         </w:numPr>
-        <w:overflowPunct w:val="true"/>
+        <w:overflowPunct w:val="false"/>
         <w:jc w:val="both"/>
         <w:rPr/>
       </w:pPr>
@@ -1871,7 +1959,7 @@
           <w:ilvl w:val="3"/>
           <w:numId w:val="7"/>
         </w:numPr>
-        <w:overflowPunct w:val="true"/>
+        <w:overflowPunct w:val="false"/>
         <w:jc w:val="both"/>
         <w:rPr/>
       </w:pPr>
@@ -1887,7 +1975,7 @@
           <w:ilvl w:val="3"/>
           <w:numId w:val="7"/>
         </w:numPr>
-        <w:overflowPunct w:val="true"/>
+        <w:overflowPunct w:val="false"/>
         <w:jc w:val="both"/>
         <w:rPr/>
       </w:pPr>
@@ -1903,17 +1991,13 @@
           <w:ilvl w:val="3"/>
           <w:numId w:val="7"/>
         </w:numPr>
-        <w:overflowPunct w:val="true"/>
-        <w:jc w:val="both"/>
-        <w:rPr/>
-      </w:pPr>
-      <w:r>
-        <w:rPr/>
-        <w:t xml:space="preserve">Comisión al mayor vendedor – </w:t>
-      </w:r>
-      <w:r>
-        <w:rPr/>
-        <w:t>a fin de mes</w:t>
+        <w:overflowPunct w:val="false"/>
+        <w:jc w:val="both"/>
+        <w:rPr/>
+      </w:pPr>
+      <w:r>
+        <w:rPr/>
+        <w:t>Comisión al mayor vendedor – a fin de mes</w:t>
       </w:r>
     </w:p>
     <w:p>
@@ -1923,7 +2007,7 @@
           <w:ilvl w:val="1"/>
           <w:numId w:val="7"/>
         </w:numPr>
-        <w:overflowPunct w:val="true"/>
+        <w:overflowPunct w:val="false"/>
         <w:jc w:val="both"/>
         <w:rPr/>
       </w:pPr>
@@ -1939,7 +2023,7 @@
           <w:ilvl w:val="2"/>
           <w:numId w:val="7"/>
         </w:numPr>
-        <w:overflowPunct w:val="true"/>
+        <w:overflowPunct w:val="false"/>
         <w:jc w:val="both"/>
         <w:rPr/>
       </w:pPr>
@@ -2001,7 +2085,7 @@
           <w:ilvl w:val="0"/>
           <w:numId w:val="9"/>
         </w:numPr>
-        <w:overflowPunct w:val="true"/>
+        <w:overflowPunct w:val="false"/>
         <w:jc w:val="both"/>
         <w:rPr/>
       </w:pPr>
@@ -2017,7 +2101,7 @@
           <w:ilvl w:val="1"/>
           <w:numId w:val="9"/>
         </w:numPr>
-        <w:overflowPunct w:val="true"/>
+        <w:overflowPunct w:val="false"/>
         <w:jc w:val="both"/>
         <w:rPr/>
       </w:pPr>
@@ -2033,7 +2117,7 @@
           <w:ilvl w:val="2"/>
           <w:numId w:val="9"/>
         </w:numPr>
-        <w:overflowPunct w:val="true"/>
+        <w:overflowPunct w:val="false"/>
         <w:jc w:val="both"/>
         <w:rPr/>
       </w:pPr>
@@ -2049,7 +2133,7 @@
           <w:ilvl w:val="2"/>
           <w:numId w:val="9"/>
         </w:numPr>
-        <w:overflowPunct w:val="true"/>
+        <w:overflowPunct w:val="false"/>
         <w:jc w:val="both"/>
         <w:rPr/>
       </w:pPr>
@@ -2065,7 +2149,7 @@
           <w:ilvl w:val="1"/>
           <w:numId w:val="9"/>
         </w:numPr>
-        <w:overflowPunct w:val="true"/>
+        <w:overflowPunct w:val="false"/>
         <w:jc w:val="both"/>
         <w:rPr/>
       </w:pPr>
@@ -2081,7 +2165,7 @@
           <w:ilvl w:val="2"/>
           <w:numId w:val="9"/>
         </w:numPr>
-        <w:overflowPunct w:val="true"/>
+        <w:overflowPunct w:val="false"/>
         <w:jc w:val="both"/>
         <w:rPr/>
       </w:pPr>
@@ -2097,7 +2181,7 @@
           <w:ilvl w:val="2"/>
           <w:numId w:val="9"/>
         </w:numPr>
-        <w:overflowPunct w:val="true"/>
+        <w:overflowPunct w:val="false"/>
         <w:jc w:val="both"/>
         <w:rPr/>
       </w:pPr>
@@ -2113,7 +2197,7 @@
           <w:ilvl w:val="1"/>
           <w:numId w:val="9"/>
         </w:numPr>
-        <w:overflowPunct w:val="true"/>
+        <w:overflowPunct w:val="false"/>
         <w:jc w:val="both"/>
         <w:rPr/>
       </w:pPr>
@@ -2129,7 +2213,7 @@
           <w:ilvl w:val="2"/>
           <w:numId w:val="9"/>
         </w:numPr>
-        <w:overflowPunct w:val="true"/>
+        <w:overflowPunct w:val="false"/>
         <w:jc w:val="both"/>
         <w:rPr/>
       </w:pPr>
@@ -2145,7 +2229,7 @@
           <w:ilvl w:val="0"/>
           <w:numId w:val="9"/>
         </w:numPr>
-        <w:overflowPunct w:val="true"/>
+        <w:overflowPunct w:val="false"/>
         <w:jc w:val="both"/>
         <w:rPr/>
       </w:pPr>
@@ -2161,7 +2245,7 @@
           <w:ilvl w:val="0"/>
           <w:numId w:val="9"/>
         </w:numPr>
-        <w:overflowPunct w:val="true"/>
+        <w:overflowPunct w:val="false"/>
         <w:jc w:val="both"/>
         <w:rPr/>
       </w:pPr>
@@ -2177,7 +2261,7 @@
           <w:ilvl w:val="0"/>
           <w:numId w:val="9"/>
         </w:numPr>
-        <w:overflowPunct w:val="true"/>
+        <w:overflowPunct w:val="false"/>
         <w:jc w:val="both"/>
         <w:rPr/>
       </w:pPr>
@@ -2193,36 +2277,13 @@
           <w:ilvl w:val="0"/>
           <w:numId w:val="9"/>
         </w:numPr>
-        <w:overflowPunct w:val="true"/>
+        <w:overflowPunct w:val="false"/>
         <w:jc w:val="both"/>
         <w:rPr/>
       </w:pPr>
       <w:r>
         <w:rPr/>
         <w:t>Entrega de producto</w:t>
-      </w:r>
-    </w:p>
-    <w:p>
-      <w:pPr>
-        <w:pStyle w:val="Normal"/>
-        <w:jc w:val="both"/>
-        <w:rPr/>
-      </w:pPr>
-      <w:r>
-        <w:rPr/>
-        <w:t xml:space="preserve">    </w:t>
-      </w:r>
-    </w:p>
-    <w:p>
-      <w:pPr>
-        <w:pStyle w:val="Normal"/>
-        <w:jc w:val="both"/>
-        <w:rPr>
-          <w:u w:val="single"/>
-        </w:rPr>
-      </w:pPr>
-      <w:r>
-        <w:rPr/>
       </w:r>
     </w:p>
     <w:sectPr>
@@ -4490,7 +4551,7 @@
     <w:pPr>
       <w:widowControl/>
       <w:suppressAutoHyphens w:val="true"/>
-      <w:overflowPunct w:val="false"/>
+      <w:overflowPunct w:val="true"/>
       <w:bidi w:val="0"/>
       <w:spacing w:before="0" w:after="0"/>
       <w:jc w:val="left"/>

</xml_diff>